<commit_message>
Report - Use cases done, some doubts remain. Added some lil' thingies to the vdmpp
</commit_message>
<xml_diff>
--- a/Report.docx
+++ b/Report.docx
@@ -3457,22 +3457,7 @@
                                     <w14:round/>
                                   </w14:textOutline>
                                 </w:rPr>
-                                <w:t xml:space="preserve">, Johanna, </w:t>
-                              </w:r>
-                              <w:r>
-                                <w:rPr>
-                                  <w:rFonts w:asciiTheme="minorHAnsi" w:hAnsiTheme="minorHAnsi" w:cstheme="minorHAnsi"/>
-                                  <w:color w:val="000000" w:themeColor="dark1"/>
-                                  <w:kern w:val="24"/>
-                                  <w:sz w:val="20"/>
-                                  <w:szCs w:val="20"/>
-                                  <w14:textOutline w14:w="9525" w14:cap="flat" w14:cmpd="sng" w14:algn="ctr">
-                                    <w14:noFill/>
-                                    <w14:prstDash w14:val="solid"/>
-                                    <w14:round/>
-                                  </w14:textOutline>
-                                </w:rPr>
-                                <w:t>April, …</w:t>
+                                <w:t>, Johanna, April, …</w:t>
                               </w:r>
                             </w:p>
                           </w:txbxContent>
@@ -3890,22 +3875,7 @@
                               <w14:round/>
                             </w14:textOutline>
                           </w:rPr>
-                          <w:t xml:space="preserve">, Johanna, </w:t>
-                        </w:r>
-                        <w:r>
-                          <w:rPr>
-                            <w:rFonts w:asciiTheme="minorHAnsi" w:hAnsiTheme="minorHAnsi" w:cstheme="minorHAnsi"/>
-                            <w:color w:val="000000" w:themeColor="dark1"/>
-                            <w:kern w:val="24"/>
-                            <w:sz w:val="20"/>
-                            <w:szCs w:val="20"/>
-                            <w14:textOutline w14:w="9525" w14:cap="flat" w14:cmpd="sng" w14:algn="ctr">
-                              <w14:noFill/>
-                              <w14:prstDash w14:val="solid"/>
-                              <w14:round/>
-                            </w14:textOutline>
-                          </w:rPr>
-                          <w:t>April, …</w:t>
+                          <w:t>, Johanna, April, …</w:t>
                         </w:r>
                       </w:p>
                     </w:txbxContent>
@@ -3959,6 +3929,10 @@
                     </w:txbxContent>
                   </v:textbox>
                 </v:shape>
+                <v:shapetype id="_x0000_t32" coordsize="21600,21600" o:spt="32" o:oned="t" path="m,l21600,21600e" filled="f">
+                  <v:path arrowok="t" fillok="f" o:connecttype="none"/>
+                  <o:lock v:ext="edit" shapetype="t"/>
+                </v:shapetype>
                 <v:shape id="Straight Arrow Connector 15" o:spid="_x0000_s1039" type="#_x0000_t32" style="position:absolute;left:39181;top:7068;width:4680;height:188;flip:x;visibility:visible;mso-wrap-style:square" o:connectortype="straight" o:gfxdata="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" strokecolor="black [3040]">
                   <v:stroke dashstyle="dash" endarrow="open"/>
                 </v:shape>
@@ -4487,24 +4461,23 @@
           <w:p>
             <w:pPr>
               <w:rPr>
+                <w:lang w:val="en-US"/>
+              </w:rPr>
+            </w:pPr>
+            <w:r>
+              <w:rPr>
+                <w:lang w:val="en-US"/>
+              </w:rPr>
+              <w:t>The system should be able to check the average distance between users in the network.</w:t>
+            </w:r>
+          </w:p>
+          <w:p>
+            <w:pPr>
+              <w:rPr>
                 <w:u w:val="single"/>
                 <w:lang w:val="en-US"/>
               </w:rPr>
             </w:pPr>
-            <w:r>
-              <w:rPr>
-                <w:lang w:val="en-US"/>
-              </w:rPr>
-              <w:t>A user can add a skill to his list of skills.</w:t>
-            </w:r>
-            <w:r>
-              <w:rPr>
-                <w:lang w:val="en-US"/>
-              </w:rPr>
-              <w:t xml:space="preserve"> (should we put this or say it’s part of CV?)</w:t>
-            </w:r>
-            <w:bookmarkStart w:id="3" w:name="_GoBack"/>
-            <w:bookmarkEnd w:id="3"/>
           </w:p>
         </w:tc>
       </w:tr>
@@ -4526,72 +4499,6 @@
                 <w:lang w:val="en-US"/>
               </w:rPr>
               <w:t>R6</w:t>
-            </w:r>
-          </w:p>
-        </w:tc>
-        <w:tc>
-          <w:tcPr>
-            <w:tcW w:w="1414" w:type="dxa"/>
-          </w:tcPr>
-          <w:p>
-            <w:pPr>
-              <w:rPr>
-                <w:bCs/>
-                <w:lang w:val="en-US"/>
-              </w:rPr>
-            </w:pPr>
-            <w:r>
-              <w:rPr>
-                <w:bCs/>
-                <w:lang w:val="en-US"/>
-              </w:rPr>
-              <w:t>Mandatory</w:t>
-            </w:r>
-          </w:p>
-        </w:tc>
-        <w:tc>
-          <w:tcPr>
-            <w:tcW w:w="8113" w:type="dxa"/>
-          </w:tcPr>
-          <w:p>
-            <w:pPr>
-              <w:rPr>
-                <w:lang w:val="en-US"/>
-              </w:rPr>
-            </w:pPr>
-            <w:r>
-              <w:rPr>
-                <w:lang w:val="en-US"/>
-              </w:rPr>
-              <w:t>A user can add a job to his ordered list of jobs.</w:t>
-            </w:r>
-            <w:r>
-              <w:rPr>
-                <w:lang w:val="en-US"/>
-              </w:rPr>
-              <w:t xml:space="preserve"> (??? Should we have this if we already have the CV? Because then we need to have the whole CRUD probably)</w:t>
-            </w:r>
-          </w:p>
-        </w:tc>
-      </w:tr>
-      <w:tr>
-        <w:tc>
-          <w:tcPr>
-            <w:tcW w:w="566" w:type="dxa"/>
-          </w:tcPr>
-          <w:p>
-            <w:pPr>
-              <w:rPr>
-                <w:bCs/>
-                <w:lang w:val="en-US"/>
-              </w:rPr>
-            </w:pPr>
-            <w:r>
-              <w:rPr>
-                <w:bCs/>
-                <w:lang w:val="en-US"/>
-              </w:rPr>
-              <w:t>R7</w:t>
             </w:r>
           </w:p>
         </w:tc>
@@ -4651,7 +4558,7 @@
                 <w:bCs/>
                 <w:lang w:val="en-US"/>
               </w:rPr>
-              <w:t>R8</w:t>
+              <w:t>R7</w:t>
             </w:r>
           </w:p>
         </w:tc>
@@ -4711,7 +4618,7 @@
                 <w:bCs/>
                 <w:lang w:val="en-US"/>
               </w:rPr>
-              <w:t>R9</w:t>
+              <w:t>R8</w:t>
             </w:r>
           </w:p>
         </w:tc>
@@ -4771,7 +4678,7 @@
                 <w:bCs/>
                 <w:lang w:val="en-US"/>
               </w:rPr>
-              <w:t>R10</w:t>
+              <w:t>R9</w:t>
             </w:r>
           </w:p>
         </w:tc>
@@ -4809,7 +4716,7 @@
               <w:rPr>
                 <w:lang w:val="en-US"/>
               </w:rPr>
-              <w:t>The system should be able to check the average distance between users in the network.</w:t>
+              <w:t>A user can add a skill to his list of skills.</w:t>
             </w:r>
           </w:p>
         </w:tc>
@@ -4831,7 +4738,7 @@
                 <w:bCs/>
                 <w:lang w:val="en-US"/>
               </w:rPr>
-              <w:t>R11</w:t>
+              <w:t>R10</w:t>
             </w:r>
           </w:p>
         </w:tc>
@@ -4874,6 +4781,46 @@
           </w:p>
         </w:tc>
       </w:tr>
+      <w:tr>
+        <w:tc>
+          <w:tcPr>
+            <w:tcW w:w="566" w:type="dxa"/>
+          </w:tcPr>
+          <w:p>
+            <w:pPr>
+              <w:rPr>
+                <w:bCs/>
+                <w:lang w:val="en-US"/>
+              </w:rPr>
+            </w:pPr>
+          </w:p>
+        </w:tc>
+        <w:tc>
+          <w:tcPr>
+            <w:tcW w:w="1414" w:type="dxa"/>
+          </w:tcPr>
+          <w:p>
+            <w:pPr>
+              <w:rPr>
+                <w:bCs/>
+                <w:lang w:val="en-US"/>
+              </w:rPr>
+            </w:pPr>
+          </w:p>
+        </w:tc>
+        <w:tc>
+          <w:tcPr>
+            <w:tcW w:w="8113" w:type="dxa"/>
+          </w:tcPr>
+          <w:p>
+            <w:pPr>
+              <w:rPr>
+                <w:lang w:val="en-US"/>
+              </w:rPr>
+            </w:pPr>
+          </w:p>
+        </w:tc>
+      </w:tr>
     </w:tbl>
     <w:p>
       <w:pPr>
@@ -4899,7 +4846,7 @@
       <w:pPr>
         <w:pStyle w:val="Cabealho1"/>
       </w:pPr>
-      <w:bookmarkStart w:id="4" w:name="_Toc435377801"/>
+      <w:bookmarkStart w:id="3" w:name="_Toc435377801"/>
       <w:r>
         <w:lastRenderedPageBreak/>
         <w:t xml:space="preserve">2. </w:t>
@@ -4914,7 +4861,23 @@
         <w:t>m</w:t>
       </w:r>
       <w:r>
-        <w:t xml:space="preserve">odel </w:t>
+        <w:t>odel</w:t>
+      </w:r>
+      <w:bookmarkEnd w:id="3"/>
+    </w:p>
+    <w:p>
+      <w:pPr>
+        <w:pStyle w:val="Cabealho2"/>
+      </w:pPr>
+      <w:bookmarkStart w:id="4" w:name="_Toc435377802"/>
+      <w:r>
+        <w:t xml:space="preserve">2.1 Use case </w:t>
+      </w:r>
+      <w:r>
+        <w:t>model</w:t>
+      </w:r>
+      <w:r>
+        <w:t xml:space="preserve"> </w:t>
       </w:r>
       <w:r>
         <w:rPr>
@@ -4923,28 +4886,6 @@
         <w:footnoteReference w:id="1"/>
       </w:r>
       <w:bookmarkEnd w:id="4"/>
-    </w:p>
-    <w:p>
-      <w:pPr>
-        <w:pStyle w:val="Cabealho2"/>
-      </w:pPr>
-      <w:bookmarkStart w:id="5" w:name="_Toc435377802"/>
-      <w:r>
-        <w:t xml:space="preserve">2.1 Use case </w:t>
-      </w:r>
-      <w:r>
-        <w:t>model</w:t>
-      </w:r>
-      <w:r>
-        <w:t xml:space="preserve"> </w:t>
-      </w:r>
-      <w:r>
-        <w:rPr>
-          <w:rStyle w:val="Refdenotaderodap"/>
-        </w:rPr>
-        <w:footnoteReference w:id="2"/>
-      </w:r>
-      <w:bookmarkEnd w:id="5"/>
     </w:p>
     <w:p>
       <w:pPr>
@@ -4956,10 +4897,10 @@
           <w:lang w:eastAsia="pt-PT"/>
         </w:rPr>
         <w:drawing>
-          <wp:inline distT="0" distB="0" distL="0" distR="0" wp14:anchorId="68030841" wp14:editId="17302815">
-            <wp:extent cx="4981436" cy="5044563"/>
-            <wp:effectExtent l="0" t="0" r="0" b="3810"/>
-            <wp:docPr id="135" name="Picture 135"/>
+          <wp:inline distT="0" distB="0" distL="0" distR="0">
+            <wp:extent cx="6192520" cy="4247515"/>
+            <wp:effectExtent l="0" t="0" r="0" b="635"/>
+            <wp:docPr id="6" name="Imagem 6"/>
             <wp:cNvGraphicFramePr>
               <a:graphicFrameLocks xmlns:a="http://schemas.openxmlformats.org/drawingml/2006/main" noChangeAspect="1"/>
             </wp:cNvGraphicFramePr>
@@ -4967,11 +4908,17 @@
               <a:graphicData uri="http://schemas.openxmlformats.org/drawingml/2006/picture">
                 <pic:pic xmlns:pic="http://schemas.openxmlformats.org/drawingml/2006/picture">
                   <pic:nvPicPr>
-                    <pic:cNvPr id="0" name=""/>
+                    <pic:cNvPr id="6" name="MFES - LinkedIn Use Cases.png"/>
                     <pic:cNvPicPr/>
                   </pic:nvPicPr>
                   <pic:blipFill>
-                    <a:blip r:embed="rId10"/>
+                    <a:blip r:embed="rId10" cstate="print">
+                      <a:extLst>
+                        <a:ext uri="{28A0092B-C50C-407E-A947-70E740481C1C}">
+                          <a14:useLocalDpi xmlns:a14="http://schemas.microsoft.com/office/drawing/2010/main" val="0"/>
+                        </a:ext>
+                      </a:extLst>
+                    </a:blip>
                     <a:stretch>
                       <a:fillRect/>
                     </a:stretch>
@@ -4979,7 +4926,7 @@
                   <pic:spPr>
                     <a:xfrm>
                       <a:off x="0" y="0"/>
-                      <a:ext cx="4982819" cy="5045964"/>
+                      <a:ext cx="6192520" cy="4247515"/>
                     </a:xfrm>
                     <a:prstGeom prst="rect">
                       <a:avLst/>
@@ -4998,10 +4945,31 @@
           <w:lang w:val="en-US"/>
         </w:rPr>
       </w:pPr>
-      <w:r>
+    </w:p>
+    <w:p>
+      <w:pPr>
         <w:rPr>
           <w:lang w:val="en-US"/>
         </w:rPr>
+      </w:pPr>
+    </w:p>
+    <w:p>
+      <w:pPr>
+        <w:rPr>
+          <w:lang w:val="en-US"/>
+        </w:rPr>
+      </w:pPr>
+    </w:p>
+    <w:p>
+      <w:pPr>
+        <w:rPr>
+          <w:lang w:val="en-US"/>
+        </w:rPr>
+      </w:pPr>
+      <w:r>
+        <w:rPr>
+          <w:lang w:val="en-US"/>
+        </w:rPr>
         <w:t xml:space="preserve">The </w:t>
       </w:r>
       <w:r>
@@ -5058,6 +5026,48 @@
         </w:rPr>
         <w:t xml:space="preserve"> </w:t>
       </w:r>
+    </w:p>
+    <w:p>
+      <w:pPr>
+        <w:rPr>
+          <w:lang w:val="en-US"/>
+        </w:rPr>
+      </w:pPr>
+    </w:p>
+    <w:p>
+      <w:pPr>
+        <w:rPr>
+          <w:lang w:val="en-US"/>
+        </w:rPr>
+      </w:pPr>
+    </w:p>
+    <w:p>
+      <w:pPr>
+        <w:rPr>
+          <w:lang w:val="en-US"/>
+        </w:rPr>
+      </w:pPr>
+    </w:p>
+    <w:p>
+      <w:pPr>
+        <w:rPr>
+          <w:lang w:val="en-US"/>
+        </w:rPr>
+      </w:pPr>
+    </w:p>
+    <w:p>
+      <w:pPr>
+        <w:rPr>
+          <w:lang w:val="en-US"/>
+        </w:rPr>
+      </w:pPr>
+    </w:p>
+    <w:p>
+      <w:pPr>
+        <w:rPr>
+          <w:lang w:val="en-US"/>
+        </w:rPr>
+      </w:pPr>
     </w:p>
     <w:tbl>
       <w:tblPr>
@@ -5072,7 +5082,7 @@
       <w:tr>
         <w:tc>
           <w:tcPr>
-            <w:tcW w:w="1668" w:type="dxa"/>
+            <w:tcW w:w="1659" w:type="dxa"/>
           </w:tcPr>
           <w:p>
             <w:pPr>
@@ -5088,13 +5098,14 @@
                 <w:bCs/>
                 <w:lang w:val="en-US"/>
               </w:rPr>
+              <w:lastRenderedPageBreak/>
               <w:t>Scenario</w:t>
             </w:r>
           </w:p>
         </w:tc>
         <w:tc>
           <w:tcPr>
-            <w:tcW w:w="8224" w:type="dxa"/>
+            <w:tcW w:w="8083" w:type="dxa"/>
           </w:tcPr>
           <w:p>
             <w:pPr>
@@ -5110,7 +5121,15 @@
                 <w:bCs/>
                 <w:lang w:val="en-US"/>
               </w:rPr>
-              <w:t xml:space="preserve">Configure machine </w:t>
+              <w:t>Register</w:t>
+            </w:r>
+            <w:r>
+              <w:rPr>
+                <w:b/>
+                <w:bCs/>
+                <w:lang w:val="en-US"/>
+              </w:rPr>
+              <w:t xml:space="preserve"> </w:t>
             </w:r>
           </w:p>
         </w:tc>
@@ -5118,7 +5137,7 @@
       <w:tr>
         <w:tc>
           <w:tcPr>
-            <w:tcW w:w="1668" w:type="dxa"/>
+            <w:tcW w:w="1659" w:type="dxa"/>
           </w:tcPr>
           <w:p>
             <w:pPr>
@@ -5140,7 +5159,7 @@
         </w:tc>
         <w:tc>
           <w:tcPr>
-            <w:tcW w:w="8224" w:type="dxa"/>
+            <w:tcW w:w="8083" w:type="dxa"/>
           </w:tcPr>
           <w:p>
             <w:pPr>
@@ -5152,7 +5171,13 @@
               <w:rPr>
                 <w:lang w:val="en-US"/>
               </w:rPr>
-              <w:t>Normal scenario for configuring (at the factory) the products at sale (with name and price) and the maintenance code.</w:t>
+              <w:t>Normal scenario for</w:t>
+            </w:r>
+            <w:r>
+              <w:rPr>
+                <w:lang w:val="en-US"/>
+              </w:rPr>
+              <w:t xml:space="preserve"> a user to create his LinkedIn account.</w:t>
             </w:r>
           </w:p>
         </w:tc>
@@ -5160,7 +5185,7 @@
       <w:tr>
         <w:tc>
           <w:tcPr>
-            <w:tcW w:w="1668" w:type="dxa"/>
+            <w:tcW w:w="1659" w:type="dxa"/>
           </w:tcPr>
           <w:p>
             <w:pPr>
@@ -5182,7 +5207,7 @@
         </w:tc>
         <w:tc>
           <w:tcPr>
-            <w:tcW w:w="8224" w:type="dxa"/>
+            <w:tcW w:w="8083" w:type="dxa"/>
           </w:tcPr>
           <w:p>
             <w:pPr>
@@ -5194,31 +5219,110 @@
               <w:rPr>
                 <w:lang w:val="en-US"/>
               </w:rPr>
-              <w:t xml:space="preserve">1. The product names are unique. </w:t>
+              <w:t xml:space="preserve">1. </w:t>
             </w:r>
             <w:r>
               <w:rPr>
-                <w:i/>
-                <w:iCs/>
                 <w:lang w:val="en-US"/>
               </w:rPr>
-              <w:t>(</w:t>
+              <w:t>LinkedIn network has a non-null set of users.</w:t>
             </w:r>
             <w:r>
               <w:rPr>
-                <w:i/>
-                <w:iCs/>
                 <w:lang w:val="en-US"/>
               </w:rPr>
-              <w:t>input</w:t>
+              <w:t xml:space="preserve"> </w:t>
             </w:r>
             <w:r>
               <w:rPr>
                 <w:i/>
-                <w:iCs/>
                 <w:lang w:val="en-US"/>
               </w:rPr>
-              <w:t>)</w:t>
+              <w:t>(initial system state)</w:t>
+            </w:r>
+          </w:p>
+          <w:p>
+            <w:pPr>
+              <w:rPr>
+                <w:color w:val="943634" w:themeColor="accent2" w:themeShade="BF"/>
+                <w:lang w:val="en-US"/>
+              </w:rPr>
+            </w:pPr>
+            <w:r>
+              <w:rPr>
+                <w:lang w:val="en-US"/>
+              </w:rPr>
+              <w:t xml:space="preserve">2. The user isn’t registered yet on this network. </w:t>
+            </w:r>
+            <w:r>
+              <w:rPr>
+                <w:i/>
+                <w:lang w:val="en-US"/>
+              </w:rPr>
+              <w:t>(initial system state)</w:t>
+            </w:r>
+            <w:r>
+              <w:rPr>
+                <w:i/>
+                <w:lang w:val="en-US"/>
+              </w:rPr>
+              <w:t xml:space="preserve"> </w:t>
+            </w:r>
+            <w:r>
+              <w:rPr>
+                <w:i/>
+                <w:color w:val="943634" w:themeColor="accent2" w:themeShade="BF"/>
+                <w:lang w:val="en-US"/>
+              </w:rPr>
+              <w:t>HOW WILL WE CHECK THIS?</w:t>
+            </w:r>
+          </w:p>
+          <w:p>
+            <w:pPr>
+              <w:rPr>
+                <w:i/>
+                <w:lang w:val="en-US"/>
+              </w:rPr>
+            </w:pPr>
+            <w:r>
+              <w:rPr>
+                <w:lang w:val="en-US"/>
+              </w:rPr>
+              <w:t>3. The user provides a valid name</w:t>
+            </w:r>
+            <w:r>
+              <w:rPr>
+                <w:lang w:val="en-US"/>
+              </w:rPr>
+              <w:t>, age</w:t>
+            </w:r>
+            <w:r>
+              <w:rPr>
+                <w:lang w:val="en-US"/>
+              </w:rPr>
+              <w:t xml:space="preserve"> and gender. </w:t>
+            </w:r>
+            <w:r>
+              <w:rPr>
+                <w:i/>
+                <w:lang w:val="en-US"/>
+              </w:rPr>
+              <w:t>(input)</w:t>
+            </w:r>
+          </w:p>
+          <w:p>
+            <w:pPr>
+              <w:rPr>
+                <w:lang w:val="en-US"/>
+              </w:rPr>
+            </w:pPr>
+            <w:r>
+              <w:rPr>
+                <w:i/>
+                <w:color w:val="943634" w:themeColor="accent2" w:themeShade="BF"/>
+                <w:lang w:val="en-US"/>
+              </w:rPr>
+              <w:t>TODO: CONSTRUTORES COM ISTO?</w:t>
             </w:r>
           </w:p>
         </w:tc>
@@ -5226,7 +5330,7 @@
       <w:tr>
         <w:tc>
           <w:tcPr>
-            <w:tcW w:w="1668" w:type="dxa"/>
+            <w:tcW w:w="1659" w:type="dxa"/>
           </w:tcPr>
           <w:p>
             <w:pPr>
@@ -5248,11 +5352,13 @@
         </w:tc>
         <w:tc>
           <w:tcPr>
-            <w:tcW w:w="8224" w:type="dxa"/>
+            <w:tcW w:w="8083" w:type="dxa"/>
           </w:tcPr>
           <w:p>
             <w:pPr>
               <w:rPr>
+                <w:i/>
+                <w:iCs/>
                 <w:lang w:val="en-US"/>
               </w:rPr>
             </w:pPr>
@@ -5260,7 +5366,25 @@
               <w:rPr>
                 <w:lang w:val="en-US"/>
               </w:rPr>
-              <w:t xml:space="preserve">1. The products names and prices are configured as intended. </w:t>
+              <w:t xml:space="preserve">1. </w:t>
+            </w:r>
+            <w:r>
+              <w:rPr>
+                <w:lang w:val="en-US"/>
+              </w:rPr>
+              <w:t>A person instance is created</w:t>
+            </w:r>
+            <w:r>
+              <w:rPr>
+                <w:lang w:val="en-US"/>
+              </w:rPr>
+              <w:t xml:space="preserve"> with the provided info</w:t>
+            </w:r>
+            <w:r>
+              <w:rPr>
+                <w:lang w:val="en-US"/>
+              </w:rPr>
+              <w:t xml:space="preserve">. </w:t>
             </w:r>
             <w:r>
               <w:rPr>
@@ -5274,8 +5398,6 @@
           <w:p>
             <w:pPr>
               <w:rPr>
-                <w:i/>
-                <w:iCs/>
                 <w:lang w:val="en-US"/>
               </w:rPr>
             </w:pPr>
@@ -5283,130 +5405,19 @@
               <w:rPr>
                 <w:lang w:val="en-US"/>
               </w:rPr>
-              <w:t xml:space="preserve">2. The maintenance code is configured as intended. </w:t>
+              <w:t>2</w:t>
             </w:r>
             <w:r>
               <w:rPr>
-                <w:i/>
-                <w:iCs/>
                 <w:lang w:val="en-US"/>
               </w:rPr>
-              <w:t>(final system state)</w:t>
-            </w:r>
-          </w:p>
-          <w:p>
-            <w:pPr>
-              <w:rPr>
-                <w:lang w:val="en-US"/>
-              </w:rPr>
-            </w:pPr>
-            <w:r>
-              <w:rPr>
-                <w:lang w:val="en-US"/>
-              </w:rPr>
-              <w:t xml:space="preserve">3. </w:t>
+              <w:t xml:space="preserve">. </w:t>
             </w:r>
             <w:r>
               <w:rPr>
                 <w:lang w:val="en-US"/>
               </w:rPr>
-              <w:t>The stock</w:t>
-            </w:r>
-            <w:r>
-              <w:rPr>
-                <w:lang w:val="en-US"/>
-              </w:rPr>
-              <w:t xml:space="preserve"> of coins is empty. </w:t>
-            </w:r>
-            <w:r>
-              <w:rPr>
-                <w:i/>
-                <w:iCs/>
-                <w:lang w:val="en-US"/>
-              </w:rPr>
-              <w:t>(final system state)</w:t>
-            </w:r>
-          </w:p>
-          <w:p>
-            <w:pPr>
-              <w:rPr>
-                <w:lang w:val="en-US"/>
-              </w:rPr>
-            </w:pPr>
-            <w:r>
-              <w:rPr>
-                <w:lang w:val="en-US"/>
-              </w:rPr>
-              <w:t xml:space="preserve">4. </w:t>
-            </w:r>
-            <w:r>
-              <w:rPr>
-                <w:lang w:val="en-US"/>
-              </w:rPr>
-              <w:t>The stock</w:t>
-            </w:r>
-            <w:r>
-              <w:rPr>
-                <w:lang w:val="en-US"/>
-              </w:rPr>
-              <w:t xml:space="preserve"> of p</w:t>
-            </w:r>
-            <w:r>
-              <w:rPr>
-                <w:lang w:val="en-US"/>
-              </w:rPr>
-              <w:t>r</w:t>
-            </w:r>
-            <w:r>
-              <w:rPr>
-                <w:lang w:val="en-US"/>
-              </w:rPr>
-              <w:t xml:space="preserve">oducts is empty. </w:t>
-            </w:r>
-            <w:r>
-              <w:rPr>
-                <w:i/>
-                <w:iCs/>
-                <w:lang w:val="en-US"/>
-              </w:rPr>
-              <w:t>(final system state)</w:t>
-            </w:r>
-          </w:p>
-          <w:p>
-            <w:pPr>
-              <w:rPr>
-                <w:lang w:val="en-US"/>
-              </w:rPr>
-            </w:pPr>
-            <w:r>
-              <w:rPr>
-                <w:lang w:val="en-US"/>
-              </w:rPr>
-              <w:t xml:space="preserve">5. The machine is </w:t>
-            </w:r>
-            <w:r>
-              <w:rPr>
-                <w:lang w:val="en-US"/>
-              </w:rPr>
-              <w:t xml:space="preserve">in the </w:t>
-            </w:r>
-            <w:r>
-              <w:rPr>
-                <w:lang w:val="en-US"/>
-              </w:rPr>
-              <w:t>idle</w:t>
-            </w:r>
-            <w:r>
-              <w:rPr>
-                <w:lang w:val="en-US"/>
-              </w:rPr>
-              <w:t xml:space="preserve"> state</w:t>
-            </w:r>
-            <w:r>
-              <w:rPr>
-                <w:lang w:val="en-US"/>
-              </w:rPr>
-              <w:t xml:space="preserve">. </w:t>
+              <w:t xml:space="preserve">The created person instance is added to the LinkedIn users. </w:t>
             </w:r>
             <w:r>
               <w:rPr>
@@ -5422,7 +5433,7 @@
       <w:tr>
         <w:tc>
           <w:tcPr>
-            <w:tcW w:w="1668" w:type="dxa"/>
+            <w:tcW w:w="1659" w:type="dxa"/>
           </w:tcPr>
           <w:p>
             <w:pPr>
@@ -5444,7 +5455,7 @@
         </w:tc>
         <w:tc>
           <w:tcPr>
-            <w:tcW w:w="8224" w:type="dxa"/>
+            <w:tcW w:w="8083" w:type="dxa"/>
           </w:tcPr>
           <w:p>
             <w:pPr>
@@ -5456,15 +5467,18 @@
               <w:rPr>
                 <w:lang w:val="en-US"/>
               </w:rPr>
-              <w:t>(unspecified)</w:t>
+              <w:t>----------------------------------------</w:t>
             </w:r>
           </w:p>
         </w:tc>
       </w:tr>
       <w:tr>
+        <w:trPr>
+          <w:trHeight w:val="469"/>
+        </w:trPr>
         <w:tc>
           <w:tcPr>
-            <w:tcW w:w="1668" w:type="dxa"/>
+            <w:tcW w:w="1659" w:type="dxa"/>
           </w:tcPr>
           <w:p>
             <w:pPr>
@@ -5486,7 +5500,7 @@
         </w:tc>
         <w:tc>
           <w:tcPr>
-            <w:tcW w:w="8224" w:type="dxa"/>
+            <w:tcW w:w="8083" w:type="dxa"/>
           </w:tcPr>
           <w:p>
             <w:pPr>
@@ -5511,437 +5525,6 @@
                 <w:lang w:val="en-US"/>
               </w:rPr>
               <w:t>)</w:t>
-            </w:r>
-          </w:p>
-        </w:tc>
-      </w:tr>
-      <w:tr>
-        <w:tc>
-          <w:tcPr>
-            <w:tcW w:w="1668" w:type="dxa"/>
-          </w:tcPr>
-          <w:p>
-            <w:pPr>
-              <w:rPr>
-                <w:b/>
-                <w:bCs/>
-                <w:lang w:val="en-US"/>
-              </w:rPr>
-            </w:pPr>
-            <w:r>
-              <w:rPr>
-                <w:b/>
-                <w:bCs/>
-                <w:lang w:val="en-US"/>
-              </w:rPr>
-              <w:lastRenderedPageBreak/>
-              <w:t>Scenario</w:t>
-            </w:r>
-          </w:p>
-        </w:tc>
-        <w:tc>
-          <w:tcPr>
-            <w:tcW w:w="8224" w:type="dxa"/>
-          </w:tcPr>
-          <w:p>
-            <w:pPr>
-              <w:rPr>
-                <w:b/>
-                <w:bCs/>
-                <w:lang w:val="en-US"/>
-              </w:rPr>
-            </w:pPr>
-            <w:r>
-              <w:rPr>
-                <w:b/>
-                <w:bCs/>
-                <w:lang w:val="en-US"/>
-              </w:rPr>
-              <w:t>Load stock</w:t>
-            </w:r>
-          </w:p>
-        </w:tc>
-      </w:tr>
-      <w:tr>
-        <w:tc>
-          <w:tcPr>
-            <w:tcW w:w="1668" w:type="dxa"/>
-          </w:tcPr>
-          <w:p>
-            <w:pPr>
-              <w:rPr>
-                <w:b/>
-                <w:bCs/>
-                <w:lang w:val="en-US"/>
-              </w:rPr>
-            </w:pPr>
-            <w:r>
-              <w:rPr>
-                <w:b/>
-                <w:bCs/>
-                <w:lang w:val="en-US"/>
-              </w:rPr>
-              <w:t>Description</w:t>
-            </w:r>
-          </w:p>
-        </w:tc>
-        <w:tc>
-          <w:tcPr>
-            <w:tcW w:w="8224" w:type="dxa"/>
-          </w:tcPr>
-          <w:p>
-            <w:pPr>
-              <w:rPr>
-                <w:lang w:val="en-US"/>
-              </w:rPr>
-            </w:pPr>
-            <w:r>
-              <w:rPr>
-                <w:lang w:val="en-US"/>
-              </w:rPr>
-              <w:t xml:space="preserve">Normal scenario for loading (adding) products and setting (adding/removing) the </w:t>
-            </w:r>
-            <w:r>
-              <w:rPr>
-                <w:lang w:val="en-US"/>
-              </w:rPr>
-              <w:t xml:space="preserve">stock of </w:t>
-            </w:r>
-            <w:r>
-              <w:rPr>
-                <w:lang w:val="en-US"/>
-              </w:rPr>
-              <w:t>coins in a vending machine.</w:t>
-            </w:r>
-          </w:p>
-        </w:tc>
-      </w:tr>
-      <w:tr>
-        <w:tc>
-          <w:tcPr>
-            <w:tcW w:w="1668" w:type="dxa"/>
-          </w:tcPr>
-          <w:p>
-            <w:pPr>
-              <w:rPr>
-                <w:b/>
-                <w:bCs/>
-                <w:lang w:val="en-US"/>
-              </w:rPr>
-            </w:pPr>
-            <w:r>
-              <w:rPr>
-                <w:b/>
-                <w:bCs/>
-                <w:lang w:val="en-US"/>
-              </w:rPr>
-              <w:t>Pre-conditions</w:t>
-            </w:r>
-          </w:p>
-        </w:tc>
-        <w:tc>
-          <w:tcPr>
-            <w:tcW w:w="8224" w:type="dxa"/>
-          </w:tcPr>
-          <w:p>
-            <w:pPr>
-              <w:rPr>
-                <w:lang w:val="en-US"/>
-              </w:rPr>
-            </w:pPr>
-            <w:r>
-              <w:rPr>
-                <w:lang w:val="en-US"/>
-              </w:rPr>
-              <w:t xml:space="preserve">1. The machine is initially idle. </w:t>
-            </w:r>
-            <w:r>
-              <w:rPr>
-                <w:i/>
-                <w:iCs/>
-                <w:lang w:val="en-US"/>
-              </w:rPr>
-              <w:t>(initial system state)</w:t>
-            </w:r>
-          </w:p>
-          <w:p>
-            <w:pPr>
-              <w:rPr>
-                <w:lang w:val="en-US"/>
-              </w:rPr>
-            </w:pPr>
-            <w:r>
-              <w:rPr>
-                <w:lang w:val="en-US"/>
-              </w:rPr>
-              <w:t xml:space="preserve">2. The operator knows the code for unlocking the door. </w:t>
-            </w:r>
-            <w:r>
-              <w:rPr>
-                <w:i/>
-                <w:iCs/>
-                <w:lang w:val="en-US"/>
-              </w:rPr>
-              <w:t>(input)</w:t>
-            </w:r>
-          </w:p>
-          <w:p>
-            <w:pPr>
-              <w:rPr>
-                <w:lang w:val="en-US"/>
-              </w:rPr>
-            </w:pPr>
-            <w:r>
-              <w:rPr>
-                <w:lang w:val="en-US"/>
-              </w:rPr>
-              <w:t xml:space="preserve">3.  The </w:t>
-            </w:r>
-            <w:r>
-              <w:rPr>
-                <w:lang w:val="en-US"/>
-              </w:rPr>
-              <w:t>products to load are among the ones configured in the</w:t>
-            </w:r>
-            <w:r>
-              <w:rPr>
-                <w:lang w:val="en-US"/>
-              </w:rPr>
-              <w:t xml:space="preserve"> </w:t>
-            </w:r>
-            <w:r>
-              <w:rPr>
-                <w:lang w:val="en-US"/>
-              </w:rPr>
-              <w:t>machine</w:t>
-            </w:r>
-            <w:r>
-              <w:rPr>
-                <w:lang w:val="en-US"/>
-              </w:rPr>
-              <w:t xml:space="preserve">. </w:t>
-            </w:r>
-            <w:r>
-              <w:rPr>
-                <w:i/>
-                <w:iCs/>
-                <w:lang w:val="en-US"/>
-              </w:rPr>
-              <w:t>(input)</w:t>
-            </w:r>
-          </w:p>
-        </w:tc>
-      </w:tr>
-      <w:tr>
-        <w:tc>
-          <w:tcPr>
-            <w:tcW w:w="1668" w:type="dxa"/>
-          </w:tcPr>
-          <w:p>
-            <w:pPr>
-              <w:rPr>
-                <w:b/>
-                <w:bCs/>
-                <w:lang w:val="en-US"/>
-              </w:rPr>
-            </w:pPr>
-            <w:r>
-              <w:rPr>
-                <w:b/>
-                <w:bCs/>
-                <w:lang w:val="en-US"/>
-              </w:rPr>
-              <w:t>Post-conditions</w:t>
-            </w:r>
-          </w:p>
-        </w:tc>
-        <w:tc>
-          <w:tcPr>
-            <w:tcW w:w="8224" w:type="dxa"/>
-          </w:tcPr>
-          <w:p>
-            <w:pPr>
-              <w:rPr>
-                <w:lang w:val="en-US"/>
-              </w:rPr>
-            </w:pPr>
-            <w:r>
-              <w:rPr>
-                <w:lang w:val="en-US"/>
-              </w:rPr>
-              <w:t xml:space="preserve">1. The items were added to the stock of products. </w:t>
-            </w:r>
-            <w:r>
-              <w:rPr>
-                <w:i/>
-                <w:iCs/>
-                <w:lang w:val="en-US"/>
-              </w:rPr>
-              <w:t>(final system state)</w:t>
-            </w:r>
-          </w:p>
-          <w:p>
-            <w:pPr>
-              <w:rPr>
-                <w:lang w:val="en-US"/>
-              </w:rPr>
-            </w:pPr>
-            <w:r>
-              <w:rPr>
-                <w:lang w:val="en-US"/>
-              </w:rPr>
-              <w:t xml:space="preserve">2. The stock of coins </w:t>
-            </w:r>
-            <w:r>
-              <w:rPr>
-                <w:lang w:val="en-US"/>
-              </w:rPr>
-              <w:t>was</w:t>
-            </w:r>
-            <w:r>
-              <w:rPr>
-                <w:lang w:val="en-US"/>
-              </w:rPr>
-              <w:t xml:space="preserve"> set to the intended one. </w:t>
-            </w:r>
-            <w:r>
-              <w:rPr>
-                <w:i/>
-                <w:iCs/>
-                <w:lang w:val="en-US"/>
-              </w:rPr>
-              <w:t>(final system state)</w:t>
-            </w:r>
-          </w:p>
-          <w:p>
-            <w:pPr>
-              <w:rPr>
-                <w:lang w:val="en-US"/>
-              </w:rPr>
-            </w:pPr>
-            <w:r>
-              <w:rPr>
-                <w:lang w:val="en-US"/>
-              </w:rPr>
-              <w:t xml:space="preserve">3. The machine is idle again. </w:t>
-            </w:r>
-            <w:r>
-              <w:rPr>
-                <w:i/>
-                <w:iCs/>
-                <w:lang w:val="en-US"/>
-              </w:rPr>
-              <w:t>(final system state)</w:t>
-            </w:r>
-          </w:p>
-        </w:tc>
-      </w:tr>
-      <w:tr>
-        <w:tc>
-          <w:tcPr>
-            <w:tcW w:w="1668" w:type="dxa"/>
-          </w:tcPr>
-          <w:p>
-            <w:pPr>
-              <w:rPr>
-                <w:b/>
-                <w:bCs/>
-                <w:lang w:val="en-US"/>
-              </w:rPr>
-            </w:pPr>
-            <w:r>
-              <w:rPr>
-                <w:b/>
-                <w:bCs/>
-                <w:lang w:val="en-US"/>
-              </w:rPr>
-              <w:t>Steps</w:t>
-            </w:r>
-          </w:p>
-        </w:tc>
-        <w:tc>
-          <w:tcPr>
-            <w:tcW w:w="8224" w:type="dxa"/>
-          </w:tcPr>
-          <w:p>
-            <w:pPr>
-              <w:rPr>
-                <w:lang w:val="en-US"/>
-              </w:rPr>
-            </w:pPr>
-            <w:r>
-              <w:rPr>
-                <w:lang w:val="en-US"/>
-              </w:rPr>
-              <w:t>1. Unlock and open the machine door.</w:t>
-            </w:r>
-          </w:p>
-          <w:p>
-            <w:pPr>
-              <w:rPr>
-                <w:lang w:val="en-US"/>
-              </w:rPr>
-            </w:pPr>
-            <w:r>
-              <w:rPr>
-                <w:lang w:val="en-US"/>
-              </w:rPr>
-              <w:t>2. Set the stock of coins and add the products, by any order.</w:t>
-            </w:r>
-          </w:p>
-          <w:p>
-            <w:pPr>
-              <w:rPr>
-                <w:lang w:val="en-US"/>
-              </w:rPr>
-            </w:pPr>
-            <w:r>
-              <w:rPr>
-                <w:lang w:val="en-US"/>
-              </w:rPr>
-              <w:t>3. Close the machine door.</w:t>
-            </w:r>
-          </w:p>
-        </w:tc>
-      </w:tr>
-      <w:tr>
-        <w:tc>
-          <w:tcPr>
-            <w:tcW w:w="1668" w:type="dxa"/>
-          </w:tcPr>
-          <w:p>
-            <w:pPr>
-              <w:rPr>
-                <w:b/>
-                <w:bCs/>
-                <w:lang w:val="en-US"/>
-              </w:rPr>
-            </w:pPr>
-            <w:r>
-              <w:rPr>
-                <w:b/>
-                <w:bCs/>
-                <w:lang w:val="en-US"/>
-              </w:rPr>
-              <w:t xml:space="preserve">Exceptions </w:t>
-            </w:r>
-          </w:p>
-        </w:tc>
-        <w:tc>
-          <w:tcPr>
-            <w:tcW w:w="8224" w:type="dxa"/>
-          </w:tcPr>
-          <w:p>
-            <w:pPr>
-              <w:rPr>
-                <w:lang w:val="en-US"/>
-              </w:rPr>
-            </w:pPr>
-            <w:r>
-              <w:rPr>
-                <w:lang w:val="en-US"/>
-              </w:rPr>
-              <w:t>(none)</w:t>
             </w:r>
           </w:p>
         </w:tc>
@@ -6005,7 +5588,7 @@
                 <w:bCs/>
                 <w:lang w:val="en-US"/>
               </w:rPr>
-              <w:t>Buy product</w:t>
+              <w:t>Search for Users</w:t>
             </w:r>
           </w:p>
         </w:tc>
@@ -6047,7 +5630,13 @@
               <w:rPr>
                 <w:lang w:val="en-US"/>
               </w:rPr>
-              <w:t>Normal purchase scenario in a vending machine.</w:t>
+              <w:t xml:space="preserve">Normal </w:t>
+            </w:r>
+            <w:r>
+              <w:rPr>
+                <w:lang w:val="en-US"/>
+              </w:rPr>
+              <w:t>scenario for a User search.</w:t>
             </w:r>
           </w:p>
         </w:tc>
@@ -6089,12 +5678,17 @@
               <w:rPr>
                 <w:lang w:val="en-US"/>
               </w:rPr>
-              <w:t xml:space="preserve">1. The machine is initially idle (ready). </w:t>
+              <w:t xml:space="preserve">1. </w:t>
             </w:r>
             <w:r>
               <w:rPr>
+                <w:lang w:val="en-US"/>
+              </w:rPr>
+              <w:t xml:space="preserve">LinkedIn network has a non-null set of users. </w:t>
+            </w:r>
+            <w:r>
+              <w:rPr>
                 <w:i/>
-                <w:iCs/>
                 <w:lang w:val="en-US"/>
               </w:rPr>
               <w:t>(initial system state)</w:t>
@@ -6103,6 +5697,7 @@
           <w:p>
             <w:pPr>
               <w:rPr>
+                <w:i/>
                 <w:lang w:val="en-US"/>
               </w:rPr>
             </w:pPr>
@@ -6110,12 +5705,17 @@
               <w:rPr>
                 <w:lang w:val="en-US"/>
               </w:rPr>
-              <w:t xml:space="preserve">2. The machine has the product in stock. </w:t>
+              <w:t xml:space="preserve">2. The </w:t>
             </w:r>
             <w:r>
               <w:rPr>
+                <w:lang w:val="en-US"/>
+              </w:rPr>
+              <w:t xml:space="preserve">users all have a non-null name. </w:t>
+            </w:r>
+            <w:r>
+              <w:rPr>
                 <w:i/>
-                <w:iCs/>
                 <w:lang w:val="en-US"/>
               </w:rPr>
               <w:t>(initial system state)</w:t>
@@ -6131,36 +5731,14 @@
               <w:rPr>
                 <w:lang w:val="en-US"/>
               </w:rPr>
-              <w:t xml:space="preserve">3. The buyer has enough coins. </w:t>
+              <w:t xml:space="preserve">3. The name input for the search is a valid string. </w:t>
             </w:r>
             <w:r>
               <w:rPr>
                 <w:i/>
-                <w:iCs/>
                 <w:lang w:val="en-US"/>
               </w:rPr>
               <w:t>(input)</w:t>
-            </w:r>
-          </w:p>
-          <w:p>
-            <w:pPr>
-              <w:rPr>
-                <w:lang w:val="en-US"/>
-              </w:rPr>
-            </w:pPr>
-            <w:r>
-              <w:rPr>
-                <w:lang w:val="en-US"/>
-              </w:rPr>
-              <w:t xml:space="preserve">4. If needed, the machine has coins in stock to give change. </w:t>
-            </w:r>
-            <w:r>
-              <w:rPr>
-                <w:i/>
-                <w:iCs/>
-                <w:lang w:val="en-US"/>
-              </w:rPr>
-              <w:t>(initial system state)</w:t>
             </w:r>
           </w:p>
         </w:tc>
@@ -6202,99 +5780,33 @@
               <w:rPr>
                 <w:lang w:val="en-US"/>
               </w:rPr>
-              <w:t xml:space="preserve">1. The buyer received the product. </w:t>
+              <w:t xml:space="preserve">1. </w:t>
             </w:r>
             <w:r>
               <w:rPr>
-                <w:i/>
-                <w:iCs/>
                 <w:lang w:val="en-US"/>
               </w:rPr>
-              <w:t>(output)</w:t>
-            </w:r>
-          </w:p>
-          <w:p>
-            <w:pPr>
-              <w:rPr>
-                <w:lang w:val="en-US"/>
-              </w:rPr>
-            </w:pPr>
-            <w:r>
-              <w:rPr>
-                <w:lang w:val="en-US"/>
-              </w:rPr>
-              <w:t xml:space="preserve">2. The buyer received the change, if needed. </w:t>
+              <w:t>If a match is made, the user’s info (name, age, gender) is shown,</w:t>
             </w:r>
             <w:r>
               <w:rPr>
-                <w:i/>
-                <w:iCs/>
+                <w:color w:val="943634" w:themeColor="accent2" w:themeShade="BF"/>
                 <w:lang w:val="en-US"/>
               </w:rPr>
-              <w:t>(output)</w:t>
-            </w:r>
-          </w:p>
-          <w:p>
-            <w:pPr>
-              <w:rPr>
-                <w:lang w:val="en-US"/>
-              </w:rPr>
-            </w:pPr>
-            <w:r>
-              <w:rPr>
-                <w:lang w:val="en-US"/>
-              </w:rPr>
-              <w:t xml:space="preserve">3. The stock of the product is updated in the machine. </w:t>
+              <w:t xml:space="preserve"> otherwise the system emits a warning.</w:t>
             </w:r>
             <w:r>
               <w:rPr>
-                <w:i/>
-                <w:iCs/>
                 <w:lang w:val="en-US"/>
               </w:rPr>
-              <w:t>(final system state)</w:t>
-            </w:r>
-          </w:p>
-          <w:p>
-            <w:pPr>
-              <w:rPr>
-                <w:lang w:val="en-US"/>
-              </w:rPr>
-            </w:pPr>
-            <w:r>
-              <w:rPr>
-                <w:lang w:val="en-US"/>
-              </w:rPr>
-              <w:t xml:space="preserve">4. The stock of coins is updated in the machine. </w:t>
+              <w:t xml:space="preserve"> </w:t>
             </w:r>
             <w:r>
               <w:rPr>
                 <w:i/>
-                <w:iCs/>
                 <w:lang w:val="en-US"/>
               </w:rPr>
-              <w:t>(final system state)</w:t>
-            </w:r>
-          </w:p>
-          <w:p>
-            <w:pPr>
-              <w:rPr>
-                <w:lang w:val="en-US"/>
-              </w:rPr>
-            </w:pPr>
-            <w:r>
-              <w:rPr>
-                <w:lang w:val="en-US"/>
-              </w:rPr>
-              <w:t xml:space="preserve">5. The machine is idle (ready) again. </w:t>
-            </w:r>
-            <w:r>
-              <w:rPr>
-                <w:i/>
-                <w:iCs/>
-                <w:lang w:val="en-US"/>
-              </w:rPr>
-              <w:t>(final system state)</w:t>
+              <w:t>(output)</w:t>
             </w:r>
           </w:p>
         </w:tc>
@@ -6336,59 +5848,7 @@
               <w:rPr>
                 <w:lang w:val="en-US"/>
               </w:rPr>
-              <w:t xml:space="preserve">1. The buyer inserts the coins. </w:t>
-            </w:r>
-          </w:p>
-          <w:p>
-            <w:pPr>
-              <w:rPr>
-                <w:lang w:val="en-US"/>
-              </w:rPr>
-            </w:pPr>
-            <w:r>
-              <w:rPr>
-                <w:lang w:val="en-US"/>
-              </w:rPr>
-              <w:t>2. The machine displays the money inserted (credit).</w:t>
-            </w:r>
-          </w:p>
-          <w:p>
-            <w:pPr>
-              <w:rPr>
-                <w:lang w:val="en-US"/>
-              </w:rPr>
-            </w:pPr>
-            <w:r>
-              <w:rPr>
-                <w:lang w:val="en-US"/>
-              </w:rPr>
-              <w:t>3. The buyer selects the product.</w:t>
-            </w:r>
-          </w:p>
-          <w:p>
-            <w:pPr>
-              <w:rPr>
-                <w:lang w:val="en-US"/>
-              </w:rPr>
-            </w:pPr>
-            <w:r>
-              <w:rPr>
-                <w:lang w:val="en-US"/>
-              </w:rPr>
-              <w:t>4. The machine delivers the product and the change, if needed.</w:t>
-            </w:r>
-          </w:p>
-          <w:p>
-            <w:pPr>
-              <w:rPr>
-                <w:lang w:val="en-US"/>
-              </w:rPr>
-            </w:pPr>
-            <w:r>
-              <w:rPr>
-                <w:lang w:val="en-US"/>
-              </w:rPr>
-              <w:t>5. The buyer picks the product and the change, if existent</w:t>
+              <w:t>-----------------------------------------</w:t>
             </w:r>
           </w:p>
         </w:tc>
@@ -6428,85 +5888,17 @@
             </w:pPr>
             <w:r>
               <w:rPr>
+                <w:color w:val="943634" w:themeColor="accent2" w:themeShade="BF"/>
                 <w:lang w:val="en-US"/>
               </w:rPr>
-              <w:t>1. The buyer cancels the purchase (</w:t>
+              <w:t xml:space="preserve">1. </w:t>
             </w:r>
             <w:r>
               <w:rPr>
+                <w:color w:val="943634" w:themeColor="accent2" w:themeShade="BF"/>
                 <w:lang w:val="en-US"/>
               </w:rPr>
-              <w:t xml:space="preserve">alternative </w:t>
-            </w:r>
-            <w:r>
-              <w:rPr>
-                <w:lang w:val="en-US"/>
-              </w:rPr>
-              <w:t xml:space="preserve">to step 3) - see scenario </w:t>
-            </w:r>
-            <w:r>
-              <w:rPr>
-                <w:lang w:val="en-US"/>
-              </w:rPr>
-              <w:t>description</w:t>
-            </w:r>
-            <w:r>
-              <w:rPr>
-                <w:lang w:val="en-US"/>
-              </w:rPr>
-              <w:t xml:space="preserve"> next.</w:t>
-            </w:r>
-          </w:p>
-          <w:p>
-            <w:pPr>
-              <w:rPr>
-                <w:lang w:val="en-US"/>
-              </w:rPr>
-            </w:pPr>
-            <w:r>
-              <w:rPr>
-                <w:lang w:val="en-US"/>
-              </w:rPr>
-              <w:t>1. The product is out of stock (step 4).</w:t>
-            </w:r>
-          </w:p>
-          <w:p>
-            <w:pPr>
-              <w:rPr>
-                <w:lang w:val="en-US"/>
-              </w:rPr>
-            </w:pPr>
-            <w:r>
-              <w:rPr>
-                <w:lang w:val="en-US"/>
-              </w:rPr>
-              <w:t>2. The machine cannot make change (step 4).</w:t>
-            </w:r>
-          </w:p>
-          <w:p>
-            <w:pPr>
-              <w:rPr>
-                <w:lang w:val="en-US"/>
-              </w:rPr>
-            </w:pPr>
-            <w:r>
-              <w:rPr>
-                <w:lang w:val="en-US"/>
-              </w:rPr>
-              <w:t>3. The buyer forgets to pick the product (step 5).</w:t>
-            </w:r>
-          </w:p>
-          <w:p>
-            <w:pPr>
-              <w:rPr>
-                <w:lang w:val="en-US"/>
-              </w:rPr>
-            </w:pPr>
-            <w:r>
-              <w:rPr>
-                <w:lang w:val="en-US"/>
-              </w:rPr>
-              <w:t>4. The buyer forgets to pick the change (step 5).</w:t>
+              <w:t>No match is made.  IS THIS SUPPOSED TO BE AN EXCEPTION?</w:t>
             </w:r>
           </w:p>
         </w:tc>
@@ -6570,7 +5962,7 @@
                 <w:bCs/>
                 <w:lang w:val="en-US"/>
               </w:rPr>
-              <w:t>Cancel purchase</w:t>
+              <w:t>Add Connections</w:t>
             </w:r>
           </w:p>
         </w:tc>
@@ -6612,7 +6004,19 @@
               <w:rPr>
                 <w:lang w:val="en-US"/>
               </w:rPr>
-              <w:t>Alternative purchase scenario in a vending machine, in which the user cancels.</w:t>
+              <w:t xml:space="preserve">Scenario where the user adds </w:t>
+            </w:r>
+            <w:r>
+              <w:rPr>
+                <w:lang w:val="en-US"/>
+              </w:rPr>
+              <w:t>a person (another user)</w:t>
+            </w:r>
+            <w:r>
+              <w:rPr>
+                <w:lang w:val="en-US"/>
+              </w:rPr>
+              <w:t xml:space="preserve"> as a connection.</w:t>
             </w:r>
           </w:p>
         </w:tc>
@@ -6654,7 +6058,1097 @@
               <w:rPr>
                 <w:lang w:val="en-US"/>
               </w:rPr>
-              <w:t xml:space="preserve">1. The machine is initially idle (ready). </w:t>
+              <w:t xml:space="preserve">1. The </w:t>
+            </w:r>
+            <w:r>
+              <w:rPr>
+                <w:lang w:val="en-US"/>
+              </w:rPr>
+              <w:t>other user is registered in the network.</w:t>
+            </w:r>
+            <w:r>
+              <w:rPr>
+                <w:lang w:val="en-US"/>
+              </w:rPr>
+              <w:t xml:space="preserve"> </w:t>
+            </w:r>
+            <w:r>
+              <w:rPr>
+                <w:i/>
+                <w:iCs/>
+                <w:lang w:val="en-US"/>
+              </w:rPr>
+              <w:t>(initial system state)</w:t>
+            </w:r>
+          </w:p>
+        </w:tc>
+      </w:tr>
+      <w:tr>
+        <w:tc>
+          <w:tcPr>
+            <w:tcW w:w="1668" w:type="dxa"/>
+          </w:tcPr>
+          <w:p>
+            <w:pPr>
+              <w:rPr>
+                <w:b/>
+                <w:bCs/>
+                <w:lang w:val="en-US"/>
+              </w:rPr>
+            </w:pPr>
+            <w:r>
+              <w:rPr>
+                <w:b/>
+                <w:bCs/>
+                <w:lang w:val="en-US"/>
+              </w:rPr>
+              <w:t>Post-conditions</w:t>
+            </w:r>
+          </w:p>
+        </w:tc>
+        <w:tc>
+          <w:tcPr>
+            <w:tcW w:w="8224" w:type="dxa"/>
+          </w:tcPr>
+          <w:p>
+            <w:pPr>
+              <w:rPr>
+                <w:lang w:val="en-US"/>
+              </w:rPr>
+            </w:pPr>
+            <w:r>
+              <w:rPr>
+                <w:lang w:val="en-US"/>
+              </w:rPr>
+              <w:t>1.</w:t>
+            </w:r>
+            <w:r>
+              <w:rPr>
+                <w:lang w:val="en-US"/>
+              </w:rPr>
+              <w:t xml:space="preserve"> The added person is now part of the set of connections of the user. </w:t>
+            </w:r>
+            <w:r>
+              <w:rPr>
+                <w:i/>
+                <w:iCs/>
+                <w:lang w:val="en-US"/>
+              </w:rPr>
+              <w:t>(final system state)</w:t>
+            </w:r>
+          </w:p>
+        </w:tc>
+      </w:tr>
+      <w:tr>
+        <w:tc>
+          <w:tcPr>
+            <w:tcW w:w="1668" w:type="dxa"/>
+          </w:tcPr>
+          <w:p>
+            <w:pPr>
+              <w:rPr>
+                <w:b/>
+                <w:bCs/>
+                <w:lang w:val="en-US"/>
+              </w:rPr>
+            </w:pPr>
+            <w:r>
+              <w:rPr>
+                <w:b/>
+                <w:bCs/>
+                <w:lang w:val="en-US"/>
+              </w:rPr>
+              <w:t>Steps</w:t>
+            </w:r>
+          </w:p>
+        </w:tc>
+        <w:tc>
+          <w:tcPr>
+            <w:tcW w:w="8224" w:type="dxa"/>
+          </w:tcPr>
+          <w:p>
+            <w:pPr>
+              <w:rPr>
+                <w:lang w:val="en-US"/>
+              </w:rPr>
+            </w:pPr>
+            <w:r>
+              <w:rPr>
+                <w:lang w:val="en-US"/>
+              </w:rPr>
+              <w:t>-------------------------------------------</w:t>
+            </w:r>
+          </w:p>
+        </w:tc>
+      </w:tr>
+      <w:tr>
+        <w:tc>
+          <w:tcPr>
+            <w:tcW w:w="1668" w:type="dxa"/>
+          </w:tcPr>
+          <w:p>
+            <w:pPr>
+              <w:rPr>
+                <w:b/>
+                <w:bCs/>
+                <w:lang w:val="en-US"/>
+              </w:rPr>
+            </w:pPr>
+            <w:r>
+              <w:rPr>
+                <w:b/>
+                <w:bCs/>
+                <w:lang w:val="en-US"/>
+              </w:rPr>
+              <w:t xml:space="preserve">Exceptions </w:t>
+            </w:r>
+          </w:p>
+        </w:tc>
+        <w:tc>
+          <w:tcPr>
+            <w:tcW w:w="8224" w:type="dxa"/>
+          </w:tcPr>
+          <w:p>
+            <w:pPr>
+              <w:rPr>
+                <w:lang w:val="en-US"/>
+              </w:rPr>
+            </w:pPr>
+            <w:r>
+              <w:rPr>
+                <w:lang w:val="en-US"/>
+              </w:rPr>
+              <w:t>(</w:t>
+            </w:r>
+            <w:r>
+              <w:rPr>
+                <w:lang w:val="en-US"/>
+              </w:rPr>
+              <w:t>unspecified</w:t>
+            </w:r>
+            <w:r>
+              <w:rPr>
+                <w:lang w:val="en-US"/>
+              </w:rPr>
+              <w:t>)</w:t>
+            </w:r>
+          </w:p>
+        </w:tc>
+      </w:tr>
+    </w:tbl>
+    <w:p>
+      <w:pPr>
+        <w:rPr>
+          <w:lang w:val="en-US"/>
+        </w:rPr>
+      </w:pPr>
+    </w:p>
+    <w:tbl>
+      <w:tblPr>
+        <w:tblStyle w:val="Tabelacomgrelha"/>
+        <w:tblW w:w="0" w:type="auto"/>
+        <w:tblLook w:val="04A0" w:firstRow="1" w:lastRow="0" w:firstColumn="1" w:lastColumn="0" w:noHBand="0" w:noVBand="1"/>
+      </w:tblPr>
+      <w:tblGrid>
+        <w:gridCol w:w="1660"/>
+        <w:gridCol w:w="8082"/>
+      </w:tblGrid>
+      <w:tr>
+        <w:tc>
+          <w:tcPr>
+            <w:tcW w:w="1668" w:type="dxa"/>
+          </w:tcPr>
+          <w:p>
+            <w:pPr>
+              <w:rPr>
+                <w:b/>
+                <w:bCs/>
+                <w:lang w:val="en-US"/>
+              </w:rPr>
+            </w:pPr>
+            <w:r>
+              <w:rPr>
+                <w:b/>
+                <w:bCs/>
+                <w:lang w:val="en-US"/>
+              </w:rPr>
+              <w:t>Scenario</w:t>
+            </w:r>
+          </w:p>
+        </w:tc>
+        <w:tc>
+          <w:tcPr>
+            <w:tcW w:w="8224" w:type="dxa"/>
+          </w:tcPr>
+          <w:p>
+            <w:pPr>
+              <w:rPr>
+                <w:b/>
+                <w:bCs/>
+                <w:lang w:val="en-US"/>
+              </w:rPr>
+            </w:pPr>
+            <w:r>
+              <w:rPr>
+                <w:b/>
+                <w:bCs/>
+                <w:lang w:val="en-US"/>
+              </w:rPr>
+              <w:t>Check Common Connections with another User</w:t>
+            </w:r>
+          </w:p>
+        </w:tc>
+      </w:tr>
+      <w:tr>
+        <w:tc>
+          <w:tcPr>
+            <w:tcW w:w="1668" w:type="dxa"/>
+          </w:tcPr>
+          <w:p>
+            <w:pPr>
+              <w:rPr>
+                <w:b/>
+                <w:bCs/>
+                <w:lang w:val="en-US"/>
+              </w:rPr>
+            </w:pPr>
+            <w:r>
+              <w:rPr>
+                <w:b/>
+                <w:bCs/>
+                <w:lang w:val="en-US"/>
+              </w:rPr>
+              <w:t>Description</w:t>
+            </w:r>
+          </w:p>
+        </w:tc>
+        <w:tc>
+          <w:tcPr>
+            <w:tcW w:w="8224" w:type="dxa"/>
+          </w:tcPr>
+          <w:p>
+            <w:pPr>
+              <w:rPr>
+                <w:lang w:val="en-US"/>
+              </w:rPr>
+            </w:pPr>
+            <w:r>
+              <w:rPr>
+                <w:lang w:val="en-US"/>
+              </w:rPr>
+              <w:t>Scenario where the user checks which people both he and another user are connected to.</w:t>
+            </w:r>
+          </w:p>
+        </w:tc>
+      </w:tr>
+      <w:tr>
+        <w:tc>
+          <w:tcPr>
+            <w:tcW w:w="1668" w:type="dxa"/>
+          </w:tcPr>
+          <w:p>
+            <w:pPr>
+              <w:rPr>
+                <w:b/>
+                <w:bCs/>
+                <w:lang w:val="en-US"/>
+              </w:rPr>
+            </w:pPr>
+            <w:r>
+              <w:rPr>
+                <w:b/>
+                <w:bCs/>
+                <w:lang w:val="en-US"/>
+              </w:rPr>
+              <w:t>Pre-conditions</w:t>
+            </w:r>
+          </w:p>
+        </w:tc>
+        <w:tc>
+          <w:tcPr>
+            <w:tcW w:w="8224" w:type="dxa"/>
+          </w:tcPr>
+          <w:p>
+            <w:pPr>
+              <w:rPr>
+                <w:lang w:val="en-US"/>
+              </w:rPr>
+            </w:pPr>
+            <w:r>
+              <w:rPr>
+                <w:lang w:val="en-US"/>
+              </w:rPr>
+              <w:t xml:space="preserve">1. The </w:t>
+            </w:r>
+            <w:r>
+              <w:rPr>
+                <w:lang w:val="en-US"/>
+              </w:rPr>
+              <w:t xml:space="preserve">user </w:t>
+            </w:r>
+            <w:r>
+              <w:rPr>
+                <w:lang w:val="en-US"/>
+              </w:rPr>
+              <w:t>to check</w:t>
+            </w:r>
+            <w:r>
+              <w:rPr>
+                <w:lang w:val="en-US"/>
+              </w:rPr>
+              <w:t xml:space="preserve"> is </w:t>
+            </w:r>
+            <w:r>
+              <w:rPr>
+                <w:lang w:val="en-US"/>
+              </w:rPr>
+              <w:t>registered in</w:t>
+            </w:r>
+            <w:r>
+              <w:rPr>
+                <w:lang w:val="en-US"/>
+              </w:rPr>
+              <w:t xml:space="preserve"> the network</w:t>
+            </w:r>
+            <w:r>
+              <w:rPr>
+                <w:lang w:val="en-US"/>
+              </w:rPr>
+              <w:t xml:space="preserve">. </w:t>
+            </w:r>
+            <w:r>
+              <w:rPr>
+                <w:i/>
+                <w:iCs/>
+                <w:lang w:val="en-US"/>
+              </w:rPr>
+              <w:t>(initial system state)</w:t>
+            </w:r>
+          </w:p>
+        </w:tc>
+      </w:tr>
+      <w:tr>
+        <w:tc>
+          <w:tcPr>
+            <w:tcW w:w="1668" w:type="dxa"/>
+          </w:tcPr>
+          <w:p>
+            <w:pPr>
+              <w:rPr>
+                <w:b/>
+                <w:bCs/>
+                <w:lang w:val="en-US"/>
+              </w:rPr>
+            </w:pPr>
+            <w:r>
+              <w:rPr>
+                <w:b/>
+                <w:bCs/>
+                <w:lang w:val="en-US"/>
+              </w:rPr>
+              <w:t>Post-conditions</w:t>
+            </w:r>
+          </w:p>
+        </w:tc>
+        <w:tc>
+          <w:tcPr>
+            <w:tcW w:w="8224" w:type="dxa"/>
+          </w:tcPr>
+          <w:p>
+            <w:pPr>
+              <w:rPr>
+                <w:lang w:val="en-US"/>
+              </w:rPr>
+            </w:pPr>
+            <w:r>
+              <w:rPr>
+                <w:lang w:val="en-US"/>
+              </w:rPr>
+              <w:t xml:space="preserve">1. </w:t>
+            </w:r>
+            <w:r>
+              <w:rPr>
+                <w:lang w:val="en-US"/>
+              </w:rPr>
+              <w:t xml:space="preserve">The number of common connections with the other user is bigger or equal to zero, which the system will display. </w:t>
+            </w:r>
+            <w:r>
+              <w:rPr>
+                <w:i/>
+                <w:lang w:val="en-US"/>
+              </w:rPr>
+              <w:t>(output)</w:t>
+            </w:r>
+          </w:p>
+        </w:tc>
+      </w:tr>
+      <w:tr>
+        <w:tc>
+          <w:tcPr>
+            <w:tcW w:w="1668" w:type="dxa"/>
+          </w:tcPr>
+          <w:p>
+            <w:pPr>
+              <w:rPr>
+                <w:b/>
+                <w:bCs/>
+                <w:lang w:val="en-US"/>
+              </w:rPr>
+            </w:pPr>
+            <w:r>
+              <w:rPr>
+                <w:b/>
+                <w:bCs/>
+                <w:lang w:val="en-US"/>
+              </w:rPr>
+              <w:t>Steps</w:t>
+            </w:r>
+          </w:p>
+        </w:tc>
+        <w:tc>
+          <w:tcPr>
+            <w:tcW w:w="8224" w:type="dxa"/>
+          </w:tcPr>
+          <w:p>
+            <w:pPr>
+              <w:rPr>
+                <w:lang w:val="en-US"/>
+              </w:rPr>
+            </w:pPr>
+            <w:r>
+              <w:rPr>
+                <w:lang w:val="en-US"/>
+              </w:rPr>
+              <w:t>-------------------------------------------</w:t>
+            </w:r>
+          </w:p>
+        </w:tc>
+      </w:tr>
+      <w:tr>
+        <w:tc>
+          <w:tcPr>
+            <w:tcW w:w="1668" w:type="dxa"/>
+          </w:tcPr>
+          <w:p>
+            <w:pPr>
+              <w:rPr>
+                <w:b/>
+                <w:bCs/>
+                <w:lang w:val="en-US"/>
+              </w:rPr>
+            </w:pPr>
+            <w:r>
+              <w:rPr>
+                <w:b/>
+                <w:bCs/>
+                <w:lang w:val="en-US"/>
+              </w:rPr>
+              <w:t xml:space="preserve">Exceptions </w:t>
+            </w:r>
+          </w:p>
+        </w:tc>
+        <w:tc>
+          <w:tcPr>
+            <w:tcW w:w="8224" w:type="dxa"/>
+          </w:tcPr>
+          <w:p>
+            <w:pPr>
+              <w:rPr>
+                <w:lang w:val="en-US"/>
+              </w:rPr>
+            </w:pPr>
+            <w:r>
+              <w:rPr>
+                <w:lang w:val="en-US"/>
+              </w:rPr>
+              <w:t>(</w:t>
+            </w:r>
+            <w:r>
+              <w:rPr>
+                <w:lang w:val="en-US"/>
+              </w:rPr>
+              <w:t>unspecified</w:t>
+            </w:r>
+            <w:r>
+              <w:rPr>
+                <w:lang w:val="en-US"/>
+              </w:rPr>
+              <w:t>)</w:t>
+            </w:r>
+          </w:p>
+        </w:tc>
+      </w:tr>
+    </w:tbl>
+    <w:p>
+      <w:pPr>
+        <w:rPr>
+          <w:lang w:val="en-US"/>
+        </w:rPr>
+      </w:pPr>
+    </w:p>
+    <w:p>
+      <w:pPr>
+        <w:rPr>
+          <w:lang w:val="en-US"/>
+        </w:rPr>
+      </w:pPr>
+    </w:p>
+    <w:p>
+      <w:pPr>
+        <w:rPr>
+          <w:lang w:val="en-US"/>
+        </w:rPr>
+      </w:pPr>
+    </w:p>
+    <w:p>
+      <w:pPr>
+        <w:rPr>
+          <w:lang w:val="en-US"/>
+        </w:rPr>
+      </w:pPr>
+    </w:p>
+    <w:p>
+      <w:pPr>
+        <w:rPr>
+          <w:lang w:val="en-US"/>
+        </w:rPr>
+      </w:pPr>
+    </w:p>
+    <w:tbl>
+      <w:tblPr>
+        <w:tblStyle w:val="Tabelacomgrelha"/>
+        <w:tblW w:w="0" w:type="auto"/>
+        <w:tblLook w:val="04A0" w:firstRow="1" w:lastRow="0" w:firstColumn="1" w:lastColumn="0" w:noHBand="0" w:noVBand="1"/>
+      </w:tblPr>
+      <w:tblGrid>
+        <w:gridCol w:w="1660"/>
+        <w:gridCol w:w="8082"/>
+      </w:tblGrid>
+      <w:tr>
+        <w:tc>
+          <w:tcPr>
+            <w:tcW w:w="1668" w:type="dxa"/>
+          </w:tcPr>
+          <w:p>
+            <w:pPr>
+              <w:rPr>
+                <w:b/>
+                <w:bCs/>
+                <w:lang w:val="en-US"/>
+              </w:rPr>
+            </w:pPr>
+            <w:r>
+              <w:rPr>
+                <w:b/>
+                <w:bCs/>
+                <w:lang w:val="en-US"/>
+              </w:rPr>
+              <w:lastRenderedPageBreak/>
+              <w:t>Scenario</w:t>
+            </w:r>
+          </w:p>
+        </w:tc>
+        <w:tc>
+          <w:tcPr>
+            <w:tcW w:w="8224" w:type="dxa"/>
+          </w:tcPr>
+          <w:p>
+            <w:pPr>
+              <w:rPr>
+                <w:b/>
+                <w:bCs/>
+                <w:lang w:val="en-US"/>
+              </w:rPr>
+            </w:pPr>
+            <w:r>
+              <w:rPr>
+                <w:b/>
+                <w:bCs/>
+                <w:lang w:val="en-US"/>
+              </w:rPr>
+              <w:t>Check Distance to Another User</w:t>
+            </w:r>
+          </w:p>
+        </w:tc>
+      </w:tr>
+      <w:tr>
+        <w:tc>
+          <w:tcPr>
+            <w:tcW w:w="1668" w:type="dxa"/>
+          </w:tcPr>
+          <w:p>
+            <w:pPr>
+              <w:rPr>
+                <w:b/>
+                <w:bCs/>
+                <w:lang w:val="en-US"/>
+              </w:rPr>
+            </w:pPr>
+            <w:r>
+              <w:rPr>
+                <w:b/>
+                <w:bCs/>
+                <w:lang w:val="en-US"/>
+              </w:rPr>
+              <w:t>Description</w:t>
+            </w:r>
+          </w:p>
+        </w:tc>
+        <w:tc>
+          <w:tcPr>
+            <w:tcW w:w="8224" w:type="dxa"/>
+          </w:tcPr>
+          <w:p>
+            <w:pPr>
+              <w:rPr>
+                <w:lang w:val="en-US"/>
+              </w:rPr>
+            </w:pPr>
+            <w:r>
+              <w:rPr>
+                <w:lang w:val="en-US"/>
+              </w:rPr>
+              <w:t>Normal scenario where a user checks how many connections away from him another user is. If a user has no connections, his distance is infinite.</w:t>
+            </w:r>
+          </w:p>
+        </w:tc>
+      </w:tr>
+      <w:tr>
+        <w:tc>
+          <w:tcPr>
+            <w:tcW w:w="1668" w:type="dxa"/>
+          </w:tcPr>
+          <w:p>
+            <w:pPr>
+              <w:rPr>
+                <w:b/>
+                <w:bCs/>
+                <w:lang w:val="en-US"/>
+              </w:rPr>
+            </w:pPr>
+            <w:r>
+              <w:rPr>
+                <w:b/>
+                <w:bCs/>
+                <w:lang w:val="en-US"/>
+              </w:rPr>
+              <w:t>Pre-conditions</w:t>
+            </w:r>
+          </w:p>
+        </w:tc>
+        <w:tc>
+          <w:tcPr>
+            <w:tcW w:w="8224" w:type="dxa"/>
+          </w:tcPr>
+          <w:p>
+            <w:pPr>
+              <w:rPr>
+                <w:lang w:val="en-US"/>
+              </w:rPr>
+            </w:pPr>
+            <w:r>
+              <w:rPr>
+                <w:lang w:val="en-US"/>
+              </w:rPr>
+              <w:t xml:space="preserve">1. The </w:t>
+            </w:r>
+            <w:r>
+              <w:rPr>
+                <w:lang w:val="en-US"/>
+              </w:rPr>
+              <w:t xml:space="preserve">user </w:t>
+            </w:r>
+            <w:r>
+              <w:rPr>
+                <w:lang w:val="en-US"/>
+              </w:rPr>
+              <w:t>to check</w:t>
+            </w:r>
+            <w:r>
+              <w:rPr>
+                <w:lang w:val="en-US"/>
+              </w:rPr>
+              <w:t xml:space="preserve"> is registered in the network</w:t>
+            </w:r>
+            <w:r>
+              <w:rPr>
+                <w:lang w:val="en-US"/>
+              </w:rPr>
+              <w:t xml:space="preserve">. </w:t>
+            </w:r>
+            <w:r>
+              <w:rPr>
+                <w:i/>
+                <w:iCs/>
+                <w:lang w:val="en-US"/>
+              </w:rPr>
+              <w:t>(initial system state)</w:t>
+            </w:r>
+          </w:p>
+        </w:tc>
+      </w:tr>
+      <w:tr>
+        <w:tc>
+          <w:tcPr>
+            <w:tcW w:w="1668" w:type="dxa"/>
+          </w:tcPr>
+          <w:p>
+            <w:pPr>
+              <w:rPr>
+                <w:b/>
+                <w:bCs/>
+                <w:lang w:val="en-US"/>
+              </w:rPr>
+            </w:pPr>
+            <w:r>
+              <w:rPr>
+                <w:b/>
+                <w:bCs/>
+                <w:lang w:val="en-US"/>
+              </w:rPr>
+              <w:t>Post-conditions</w:t>
+            </w:r>
+          </w:p>
+        </w:tc>
+        <w:tc>
+          <w:tcPr>
+            <w:tcW w:w="8224" w:type="dxa"/>
+          </w:tcPr>
+          <w:p>
+            <w:pPr>
+              <w:rPr>
+                <w:lang w:val="en-US"/>
+              </w:rPr>
+            </w:pPr>
+            <w:r>
+              <w:rPr>
+                <w:lang w:val="en-US"/>
+              </w:rPr>
+              <w:t xml:space="preserve">1. </w:t>
+            </w:r>
+            <w:r>
+              <w:rPr>
+                <w:lang w:val="en-US"/>
+              </w:rPr>
+              <w:t xml:space="preserve">The </w:t>
+            </w:r>
+            <w:r>
+              <w:rPr>
+                <w:lang w:val="en-US"/>
+              </w:rPr>
+              <w:t xml:space="preserve">minimum </w:t>
+            </w:r>
+            <w:r>
+              <w:rPr>
+                <w:lang w:val="en-US"/>
+              </w:rPr>
+              <w:t xml:space="preserve">number of connections </w:t>
+            </w:r>
+            <w:r>
+              <w:rPr>
+                <w:lang w:val="en-US"/>
+              </w:rPr>
+              <w:t>to reach the other user</w:t>
+            </w:r>
+            <w:r>
+              <w:rPr>
+                <w:lang w:val="en-US"/>
+              </w:rPr>
+              <w:t xml:space="preserve"> (distance)</w:t>
+            </w:r>
+            <w:r>
+              <w:rPr>
+                <w:lang w:val="en-US"/>
+              </w:rPr>
+              <w:t xml:space="preserve"> is bigger or equal to zero</w:t>
+            </w:r>
+            <w:r>
+              <w:rPr>
+                <w:lang w:val="en-US"/>
+              </w:rPr>
+              <w:t xml:space="preserve"> (in case it’s himself)</w:t>
+            </w:r>
+            <w:r>
+              <w:rPr>
+                <w:lang w:val="en-US"/>
+              </w:rPr>
+              <w:t xml:space="preserve">, which the system will display. </w:t>
+            </w:r>
+            <w:r>
+              <w:rPr>
+                <w:i/>
+                <w:lang w:val="en-US"/>
+              </w:rPr>
+              <w:t>(output)</w:t>
+            </w:r>
+          </w:p>
+        </w:tc>
+      </w:tr>
+      <w:tr>
+        <w:tc>
+          <w:tcPr>
+            <w:tcW w:w="1668" w:type="dxa"/>
+          </w:tcPr>
+          <w:p>
+            <w:pPr>
+              <w:rPr>
+                <w:b/>
+                <w:bCs/>
+                <w:lang w:val="en-US"/>
+              </w:rPr>
+            </w:pPr>
+            <w:r>
+              <w:rPr>
+                <w:b/>
+                <w:bCs/>
+                <w:lang w:val="en-US"/>
+              </w:rPr>
+              <w:t>Steps</w:t>
+            </w:r>
+          </w:p>
+        </w:tc>
+        <w:tc>
+          <w:tcPr>
+            <w:tcW w:w="8224" w:type="dxa"/>
+          </w:tcPr>
+          <w:p>
+            <w:pPr>
+              <w:rPr>
+                <w:lang w:val="en-US"/>
+              </w:rPr>
+            </w:pPr>
+            <w:r>
+              <w:rPr>
+                <w:lang w:val="en-US"/>
+              </w:rPr>
+              <w:t>-------------------------------------------</w:t>
+            </w:r>
+          </w:p>
+        </w:tc>
+      </w:tr>
+      <w:tr>
+        <w:tc>
+          <w:tcPr>
+            <w:tcW w:w="1668" w:type="dxa"/>
+          </w:tcPr>
+          <w:p>
+            <w:pPr>
+              <w:rPr>
+                <w:b/>
+                <w:bCs/>
+                <w:lang w:val="en-US"/>
+              </w:rPr>
+            </w:pPr>
+            <w:r>
+              <w:rPr>
+                <w:b/>
+                <w:bCs/>
+                <w:lang w:val="en-US"/>
+              </w:rPr>
+              <w:t xml:space="preserve">Exceptions </w:t>
+            </w:r>
+          </w:p>
+        </w:tc>
+        <w:tc>
+          <w:tcPr>
+            <w:tcW w:w="8224" w:type="dxa"/>
+          </w:tcPr>
+          <w:p>
+            <w:pPr>
+              <w:rPr>
+                <w:lang w:val="en-US"/>
+              </w:rPr>
+            </w:pPr>
+            <w:r>
+              <w:rPr>
+                <w:lang w:val="en-US"/>
+              </w:rPr>
+              <w:t>1. If either</w:t>
+            </w:r>
+            <w:r>
+              <w:rPr>
+                <w:lang w:val="en-US"/>
+              </w:rPr>
+              <w:t xml:space="preserve"> user has no connections – </w:t>
+            </w:r>
+            <w:r>
+              <w:rPr>
+                <w:lang w:val="en-US"/>
+              </w:rPr>
+              <w:t>the</w:t>
+            </w:r>
+            <w:r>
+              <w:rPr>
+                <w:lang w:val="en-US"/>
+              </w:rPr>
+              <w:t xml:space="preserve"> distance to </w:t>
+            </w:r>
+            <w:r>
+              <w:rPr>
+                <w:lang w:val="en-US"/>
+              </w:rPr>
+              <w:t>one an</w:t>
+            </w:r>
+            <w:r>
+              <w:rPr>
+                <w:lang w:val="en-US"/>
+              </w:rPr>
+              <w:t>other is infinite;</w:t>
+            </w:r>
+          </w:p>
+        </w:tc>
+      </w:tr>
+    </w:tbl>
+    <w:p>
+      <w:pPr>
+        <w:rPr>
+          <w:lang w:val="en-US"/>
+        </w:rPr>
+      </w:pPr>
+    </w:p>
+    <w:tbl>
+      <w:tblPr>
+        <w:tblStyle w:val="Tabelacomgrelha"/>
+        <w:tblW w:w="0" w:type="auto"/>
+        <w:tblLook w:val="04A0" w:firstRow="1" w:lastRow="0" w:firstColumn="1" w:lastColumn="0" w:noHBand="0" w:noVBand="1"/>
+      </w:tblPr>
+      <w:tblGrid>
+        <w:gridCol w:w="1660"/>
+        <w:gridCol w:w="8082"/>
+      </w:tblGrid>
+      <w:tr>
+        <w:tc>
+          <w:tcPr>
+            <w:tcW w:w="1668" w:type="dxa"/>
+          </w:tcPr>
+          <w:p>
+            <w:pPr>
+              <w:rPr>
+                <w:b/>
+                <w:bCs/>
+                <w:lang w:val="en-US"/>
+              </w:rPr>
+            </w:pPr>
+            <w:r>
+              <w:rPr>
+                <w:b/>
+                <w:bCs/>
+                <w:lang w:val="en-US"/>
+              </w:rPr>
+              <w:t>Scenario</w:t>
+            </w:r>
+          </w:p>
+        </w:tc>
+        <w:tc>
+          <w:tcPr>
+            <w:tcW w:w="8224" w:type="dxa"/>
+          </w:tcPr>
+          <w:p>
+            <w:pPr>
+              <w:rPr>
+                <w:b/>
+                <w:bCs/>
+                <w:lang w:val="en-US"/>
+              </w:rPr>
+            </w:pPr>
+            <w:r>
+              <w:rPr>
+                <w:b/>
+                <w:bCs/>
+                <w:lang w:val="en-US"/>
+              </w:rPr>
+              <w:t>Upload Curriculum</w:t>
+            </w:r>
+          </w:p>
+        </w:tc>
+      </w:tr>
+      <w:tr>
+        <w:tc>
+          <w:tcPr>
+            <w:tcW w:w="1668" w:type="dxa"/>
+          </w:tcPr>
+          <w:p>
+            <w:pPr>
+              <w:rPr>
+                <w:b/>
+                <w:bCs/>
+                <w:lang w:val="en-US"/>
+              </w:rPr>
+            </w:pPr>
+            <w:r>
+              <w:rPr>
+                <w:b/>
+                <w:bCs/>
+                <w:lang w:val="en-US"/>
+              </w:rPr>
+              <w:t>Description</w:t>
+            </w:r>
+          </w:p>
+        </w:tc>
+        <w:tc>
+          <w:tcPr>
+            <w:tcW w:w="8224" w:type="dxa"/>
+          </w:tcPr>
+          <w:p>
+            <w:pPr>
+              <w:rPr>
+                <w:lang w:val="en-US"/>
+              </w:rPr>
+            </w:pPr>
+            <w:r>
+              <w:rPr>
+                <w:lang w:val="en-US"/>
+              </w:rPr>
+              <w:t>Normal scenario in which a user uploads his whole CV into the system, taking the form of a “string” that represents the PDF or other type of file.</w:t>
+            </w:r>
+          </w:p>
+        </w:tc>
+      </w:tr>
+      <w:tr>
+        <w:tc>
+          <w:tcPr>
+            <w:tcW w:w="1668" w:type="dxa"/>
+          </w:tcPr>
+          <w:p>
+            <w:pPr>
+              <w:rPr>
+                <w:b/>
+                <w:bCs/>
+                <w:lang w:val="en-US"/>
+              </w:rPr>
+            </w:pPr>
+            <w:r>
+              <w:rPr>
+                <w:b/>
+                <w:bCs/>
+                <w:lang w:val="en-US"/>
+              </w:rPr>
+              <w:t>Pre-conditions</w:t>
+            </w:r>
+          </w:p>
+        </w:tc>
+        <w:tc>
+          <w:tcPr>
+            <w:tcW w:w="8224" w:type="dxa"/>
+          </w:tcPr>
+          <w:p>
+            <w:pPr>
+              <w:rPr>
+                <w:lang w:val="en-US"/>
+              </w:rPr>
+            </w:pPr>
+            <w:r>
+              <w:rPr>
+                <w:lang w:val="en-US"/>
+              </w:rPr>
+              <w:t xml:space="preserve">1. </w:t>
+            </w:r>
+            <w:r>
+              <w:rPr>
+                <w:color w:val="943634" w:themeColor="accent2" w:themeShade="BF"/>
+                <w:lang w:val="en-US"/>
+              </w:rPr>
+              <w:t xml:space="preserve">Is there any initial state to respect here? </w:t>
             </w:r>
             <w:r>
               <w:rPr>
@@ -6675,7 +7169,19 @@
               <w:rPr>
                 <w:lang w:val="en-US"/>
               </w:rPr>
-              <w:t xml:space="preserve">2. The buyer has coins to insert. </w:t>
+              <w:t xml:space="preserve">2. The </w:t>
+            </w:r>
+            <w:r>
+              <w:rPr>
+                <w:lang w:val="en-US"/>
+              </w:rPr>
+              <w:t>CV is a valid string type</w:t>
+            </w:r>
+            <w:r>
+              <w:rPr>
+                <w:lang w:val="en-US"/>
+              </w:rPr>
+              <w:t xml:space="preserve">. </w:t>
             </w:r>
             <w:r>
               <w:rPr>
@@ -6725,49 +7231,19 @@
               <w:rPr>
                 <w:lang w:val="en-US"/>
               </w:rPr>
-              <w:t xml:space="preserve">1. The buyer received back the amount inserted (same or equivalent coins). </w:t>
+              <w:t>1.</w:t>
             </w:r>
             <w:r>
               <w:rPr>
-                <w:i/>
-                <w:iCs/>
                 <w:lang w:val="en-US"/>
               </w:rPr>
-              <w:t>(output)</w:t>
-            </w:r>
-          </w:p>
-          <w:p>
-            <w:pPr>
-              <w:rPr>
-                <w:lang w:val="en-US"/>
-              </w:rPr>
-            </w:pPr>
-            <w:r>
-              <w:rPr>
-                <w:lang w:val="en-US"/>
-              </w:rPr>
-              <w:t xml:space="preserve">2. The amount of money is unchanged in the machine. </w:t>
+              <w:t xml:space="preserve"> The CV field is updated with the input.</w:t>
             </w:r>
             <w:r>
               <w:rPr>
-                <w:i/>
-                <w:iCs/>
                 <w:lang w:val="en-US"/>
               </w:rPr>
-              <w:t>(final system state)</w:t>
-            </w:r>
-          </w:p>
-          <w:p>
-            <w:pPr>
-              <w:rPr>
-                <w:lang w:val="en-US"/>
-              </w:rPr>
-            </w:pPr>
-            <w:r>
-              <w:rPr>
-                <w:lang w:val="en-US"/>
-              </w:rPr>
-              <w:t xml:space="preserve">3. The machine is idle again. </w:t>
+              <w:t xml:space="preserve"> </w:t>
             </w:r>
             <w:r>
               <w:rPr>
@@ -6817,71 +7293,7 @@
               <w:rPr>
                 <w:lang w:val="en-US"/>
               </w:rPr>
-              <w:t xml:space="preserve">1. The buyer inserts the coins. </w:t>
-            </w:r>
-          </w:p>
-          <w:p>
-            <w:pPr>
-              <w:rPr>
-                <w:lang w:val="en-US"/>
-              </w:rPr>
-            </w:pPr>
-            <w:r>
-              <w:rPr>
-                <w:lang w:val="en-US"/>
-              </w:rPr>
-              <w:t>2. The machine displays the money inserted (credit).</w:t>
-            </w:r>
-          </w:p>
-          <w:p>
-            <w:pPr>
-              <w:rPr>
-                <w:lang w:val="en-US"/>
-              </w:rPr>
-            </w:pPr>
-            <w:r>
-              <w:rPr>
-                <w:lang w:val="en-US"/>
-              </w:rPr>
-              <w:t>3. The buyer cancels the operation.</w:t>
-            </w:r>
-          </w:p>
-          <w:p>
-            <w:pPr>
-              <w:rPr>
-                <w:lang w:val="en-US"/>
-              </w:rPr>
-            </w:pPr>
-            <w:r>
-              <w:rPr>
-                <w:lang w:val="en-US"/>
-              </w:rPr>
-              <w:t xml:space="preserve">4. The machine </w:t>
-            </w:r>
-            <w:r>
-              <w:rPr>
-                <w:lang w:val="en-US"/>
-              </w:rPr>
-              <w:t>returns back the coins inserted</w:t>
-            </w:r>
-            <w:r>
-              <w:rPr>
-                <w:lang w:val="en-US"/>
-              </w:rPr>
-              <w:t>.</w:t>
-            </w:r>
-          </w:p>
-          <w:p>
-            <w:pPr>
-              <w:rPr>
-                <w:lang w:val="en-US"/>
-              </w:rPr>
-            </w:pPr>
-            <w:r>
-              <w:rPr>
-                <w:lang w:val="en-US"/>
-              </w:rPr>
-              <w:t>5. The buyer picks the coins.</w:t>
+              <w:t>---------------------------------------------</w:t>
             </w:r>
           </w:p>
         </w:tc>
@@ -6923,7 +7335,19 @@
               <w:rPr>
                 <w:lang w:val="en-US"/>
               </w:rPr>
-              <w:t>1. The buyer forgets to pick the coins (step 5).</w:t>
+              <w:t>(</w:t>
+            </w:r>
+            <w:r>
+              <w:rPr>
+                <w:lang w:val="en-US"/>
+              </w:rPr>
+              <w:t>unspecified</w:t>
+            </w:r>
+            <w:r>
+              <w:rPr>
+                <w:lang w:val="en-US"/>
+              </w:rPr>
+              <w:t>)</w:t>
             </w:r>
           </w:p>
         </w:tc>
@@ -6931,6 +7355,1441 @@
     </w:tbl>
     <w:p>
       <w:pPr>
+        <w:rPr>
+          <w:lang w:val="en-US"/>
+        </w:rPr>
+      </w:pPr>
+    </w:p>
+    <w:tbl>
+      <w:tblPr>
+        <w:tblStyle w:val="Tabelacomgrelha"/>
+        <w:tblW w:w="0" w:type="auto"/>
+        <w:tblLook w:val="04A0" w:firstRow="1" w:lastRow="0" w:firstColumn="1" w:lastColumn="0" w:noHBand="0" w:noVBand="1"/>
+      </w:tblPr>
+      <w:tblGrid>
+        <w:gridCol w:w="1660"/>
+        <w:gridCol w:w="8082"/>
+      </w:tblGrid>
+      <w:tr>
+        <w:tc>
+          <w:tcPr>
+            <w:tcW w:w="1668" w:type="dxa"/>
+          </w:tcPr>
+          <w:p>
+            <w:pPr>
+              <w:rPr>
+                <w:b/>
+                <w:bCs/>
+                <w:lang w:val="en-US"/>
+              </w:rPr>
+            </w:pPr>
+            <w:r>
+              <w:rPr>
+                <w:b/>
+                <w:bCs/>
+                <w:lang w:val="en-US"/>
+              </w:rPr>
+              <w:t>Scenario</w:t>
+            </w:r>
+          </w:p>
+        </w:tc>
+        <w:tc>
+          <w:tcPr>
+            <w:tcW w:w="8224" w:type="dxa"/>
+          </w:tcPr>
+          <w:p>
+            <w:pPr>
+              <w:rPr>
+                <w:b/>
+                <w:bCs/>
+                <w:lang w:val="en-US"/>
+              </w:rPr>
+            </w:pPr>
+            <w:r>
+              <w:rPr>
+                <w:b/>
+                <w:bCs/>
+                <w:lang w:val="en-US"/>
+              </w:rPr>
+              <w:t>Add Skill to the Skillset</w:t>
+            </w:r>
+          </w:p>
+        </w:tc>
+      </w:tr>
+      <w:tr>
+        <w:tc>
+          <w:tcPr>
+            <w:tcW w:w="1668" w:type="dxa"/>
+          </w:tcPr>
+          <w:p>
+            <w:pPr>
+              <w:rPr>
+                <w:b/>
+                <w:bCs/>
+                <w:lang w:val="en-US"/>
+              </w:rPr>
+            </w:pPr>
+            <w:r>
+              <w:rPr>
+                <w:b/>
+                <w:bCs/>
+                <w:lang w:val="en-US"/>
+              </w:rPr>
+              <w:t>Description</w:t>
+            </w:r>
+          </w:p>
+        </w:tc>
+        <w:tc>
+          <w:tcPr>
+            <w:tcW w:w="8224" w:type="dxa"/>
+          </w:tcPr>
+          <w:p>
+            <w:pPr>
+              <w:rPr>
+                <w:lang w:val="en-US"/>
+              </w:rPr>
+            </w:pPr>
+            <w:r>
+              <w:rPr>
+                <w:lang w:val="en-US"/>
+              </w:rPr>
+              <w:t>Normal scenario in which a user adds a new skill to his set of existing skills.</w:t>
+            </w:r>
+          </w:p>
+        </w:tc>
+      </w:tr>
+      <w:tr>
+        <w:tc>
+          <w:tcPr>
+            <w:tcW w:w="1668" w:type="dxa"/>
+          </w:tcPr>
+          <w:p>
+            <w:pPr>
+              <w:rPr>
+                <w:b/>
+                <w:bCs/>
+                <w:lang w:val="en-US"/>
+              </w:rPr>
+            </w:pPr>
+            <w:r>
+              <w:rPr>
+                <w:b/>
+                <w:bCs/>
+                <w:lang w:val="en-US"/>
+              </w:rPr>
+              <w:t>Pre-conditions</w:t>
+            </w:r>
+          </w:p>
+        </w:tc>
+        <w:tc>
+          <w:tcPr>
+            <w:tcW w:w="8224" w:type="dxa"/>
+          </w:tcPr>
+          <w:p>
+            <w:pPr>
+              <w:rPr>
+                <w:lang w:val="en-US"/>
+              </w:rPr>
+            </w:pPr>
+            <w:r>
+              <w:rPr>
+                <w:lang w:val="en-US"/>
+              </w:rPr>
+              <w:t>1. The</w:t>
+            </w:r>
+            <w:r>
+              <w:rPr>
+                <w:lang w:val="en-US"/>
+              </w:rPr>
+              <w:t xml:space="preserve"> skillset is a non-null set of skills, which it means it is initialized and has 0 or more items</w:t>
+            </w:r>
+            <w:r>
+              <w:rPr>
+                <w:lang w:val="en-US"/>
+              </w:rPr>
+              <w:t xml:space="preserve">. </w:t>
+            </w:r>
+            <w:r>
+              <w:rPr>
+                <w:i/>
+                <w:iCs/>
+                <w:lang w:val="en-US"/>
+              </w:rPr>
+              <w:t>(initial system state)</w:t>
+            </w:r>
+          </w:p>
+          <w:p>
+            <w:pPr>
+              <w:rPr>
+                <w:lang w:val="en-US"/>
+              </w:rPr>
+            </w:pPr>
+            <w:r>
+              <w:rPr>
+                <w:lang w:val="en-US"/>
+              </w:rPr>
+              <w:t xml:space="preserve">2. The </w:t>
+            </w:r>
+            <w:r>
+              <w:rPr>
+                <w:lang w:val="en-US"/>
+              </w:rPr>
+              <w:t xml:space="preserve">skill to insert is a valid String that doesn’t exist in the user’s skillset yet. </w:t>
+            </w:r>
+            <w:r>
+              <w:rPr>
+                <w:i/>
+                <w:iCs/>
+                <w:lang w:val="en-US"/>
+              </w:rPr>
+              <w:t>(input)</w:t>
+            </w:r>
+          </w:p>
+        </w:tc>
+      </w:tr>
+      <w:tr>
+        <w:tc>
+          <w:tcPr>
+            <w:tcW w:w="1668" w:type="dxa"/>
+          </w:tcPr>
+          <w:p>
+            <w:pPr>
+              <w:rPr>
+                <w:b/>
+                <w:bCs/>
+                <w:lang w:val="en-US"/>
+              </w:rPr>
+            </w:pPr>
+            <w:r>
+              <w:rPr>
+                <w:b/>
+                <w:bCs/>
+                <w:lang w:val="en-US"/>
+              </w:rPr>
+              <w:t>Post-conditions</w:t>
+            </w:r>
+          </w:p>
+        </w:tc>
+        <w:tc>
+          <w:tcPr>
+            <w:tcW w:w="8224" w:type="dxa"/>
+          </w:tcPr>
+          <w:p>
+            <w:pPr>
+              <w:rPr>
+                <w:lang w:val="en-US"/>
+              </w:rPr>
+            </w:pPr>
+            <w:r>
+              <w:rPr>
+                <w:lang w:val="en-US"/>
+              </w:rPr>
+              <w:t xml:space="preserve">1. The </w:t>
+            </w:r>
+            <w:r>
+              <w:rPr>
+                <w:lang w:val="en-US"/>
+              </w:rPr>
+              <w:t>skill is added to the user’s skillset.</w:t>
+            </w:r>
+          </w:p>
+        </w:tc>
+      </w:tr>
+      <w:tr>
+        <w:tc>
+          <w:tcPr>
+            <w:tcW w:w="1668" w:type="dxa"/>
+          </w:tcPr>
+          <w:p>
+            <w:pPr>
+              <w:rPr>
+                <w:b/>
+                <w:bCs/>
+                <w:lang w:val="en-US"/>
+              </w:rPr>
+            </w:pPr>
+            <w:r>
+              <w:rPr>
+                <w:b/>
+                <w:bCs/>
+                <w:lang w:val="en-US"/>
+              </w:rPr>
+              <w:t>Steps</w:t>
+            </w:r>
+          </w:p>
+        </w:tc>
+        <w:tc>
+          <w:tcPr>
+            <w:tcW w:w="8224" w:type="dxa"/>
+          </w:tcPr>
+          <w:p>
+            <w:pPr>
+              <w:rPr>
+                <w:lang w:val="en-US"/>
+              </w:rPr>
+            </w:pPr>
+            <w:r>
+              <w:rPr>
+                <w:lang w:val="en-US"/>
+              </w:rPr>
+              <w:t>------------------------------------------------</w:t>
+            </w:r>
+          </w:p>
+        </w:tc>
+      </w:tr>
+      <w:tr>
+        <w:tc>
+          <w:tcPr>
+            <w:tcW w:w="1668" w:type="dxa"/>
+          </w:tcPr>
+          <w:p>
+            <w:pPr>
+              <w:rPr>
+                <w:b/>
+                <w:bCs/>
+                <w:lang w:val="en-US"/>
+              </w:rPr>
+            </w:pPr>
+            <w:r>
+              <w:rPr>
+                <w:b/>
+                <w:bCs/>
+                <w:lang w:val="en-US"/>
+              </w:rPr>
+              <w:t xml:space="preserve">Exceptions </w:t>
+            </w:r>
+          </w:p>
+        </w:tc>
+        <w:tc>
+          <w:tcPr>
+            <w:tcW w:w="8224" w:type="dxa"/>
+          </w:tcPr>
+          <w:p>
+            <w:pPr>
+              <w:rPr>
+                <w:lang w:val="en-US"/>
+              </w:rPr>
+            </w:pPr>
+            <w:r>
+              <w:rPr>
+                <w:lang w:val="en-US"/>
+              </w:rPr>
+              <w:t>(</w:t>
+            </w:r>
+            <w:r>
+              <w:rPr>
+                <w:lang w:val="en-US"/>
+              </w:rPr>
+              <w:t>unspecified</w:t>
+            </w:r>
+            <w:r>
+              <w:rPr>
+                <w:lang w:val="en-US"/>
+              </w:rPr>
+              <w:t>)</w:t>
+            </w:r>
+          </w:p>
+        </w:tc>
+      </w:tr>
+    </w:tbl>
+    <w:p>
+      <w:pPr>
+        <w:rPr>
+          <w:lang w:val="en-US"/>
+        </w:rPr>
+      </w:pPr>
+    </w:p>
+    <w:tbl>
+      <w:tblPr>
+        <w:tblStyle w:val="Tabelacomgrelha"/>
+        <w:tblW w:w="0" w:type="auto"/>
+        <w:tblLook w:val="04A0" w:firstRow="1" w:lastRow="0" w:firstColumn="1" w:lastColumn="0" w:noHBand="0" w:noVBand="1"/>
+      </w:tblPr>
+      <w:tblGrid>
+        <w:gridCol w:w="1660"/>
+        <w:gridCol w:w="8082"/>
+      </w:tblGrid>
+      <w:tr>
+        <w:tc>
+          <w:tcPr>
+            <w:tcW w:w="1668" w:type="dxa"/>
+          </w:tcPr>
+          <w:p>
+            <w:pPr>
+              <w:rPr>
+                <w:b/>
+                <w:bCs/>
+                <w:lang w:val="en-US"/>
+              </w:rPr>
+            </w:pPr>
+            <w:r>
+              <w:rPr>
+                <w:b/>
+                <w:bCs/>
+                <w:lang w:val="en-US"/>
+              </w:rPr>
+              <w:t>Scenario</w:t>
+            </w:r>
+          </w:p>
+        </w:tc>
+        <w:tc>
+          <w:tcPr>
+            <w:tcW w:w="8224" w:type="dxa"/>
+          </w:tcPr>
+          <w:p>
+            <w:pPr>
+              <w:rPr>
+                <w:b/>
+                <w:bCs/>
+                <w:lang w:val="en-US"/>
+              </w:rPr>
+            </w:pPr>
+            <w:r>
+              <w:rPr>
+                <w:b/>
+                <w:bCs/>
+                <w:lang w:val="en-US"/>
+              </w:rPr>
+              <w:t>Edit Location</w:t>
+            </w:r>
+          </w:p>
+        </w:tc>
+      </w:tr>
+      <w:tr>
+        <w:tc>
+          <w:tcPr>
+            <w:tcW w:w="1668" w:type="dxa"/>
+          </w:tcPr>
+          <w:p>
+            <w:pPr>
+              <w:rPr>
+                <w:b/>
+                <w:bCs/>
+                <w:lang w:val="en-US"/>
+              </w:rPr>
+            </w:pPr>
+            <w:r>
+              <w:rPr>
+                <w:b/>
+                <w:bCs/>
+                <w:lang w:val="en-US"/>
+              </w:rPr>
+              <w:t>Description</w:t>
+            </w:r>
+          </w:p>
+        </w:tc>
+        <w:tc>
+          <w:tcPr>
+            <w:tcW w:w="8224" w:type="dxa"/>
+          </w:tcPr>
+          <w:p>
+            <w:pPr>
+              <w:rPr>
+                <w:lang w:val="en-US"/>
+              </w:rPr>
+            </w:pPr>
+            <w:r>
+              <w:rPr>
+                <w:lang w:val="en-US"/>
+              </w:rPr>
+              <w:t>Normal scenario in which a user edits the place of his current location.</w:t>
+            </w:r>
+          </w:p>
+        </w:tc>
+      </w:tr>
+      <w:tr>
+        <w:tc>
+          <w:tcPr>
+            <w:tcW w:w="1668" w:type="dxa"/>
+          </w:tcPr>
+          <w:p>
+            <w:pPr>
+              <w:rPr>
+                <w:b/>
+                <w:bCs/>
+                <w:lang w:val="en-US"/>
+              </w:rPr>
+            </w:pPr>
+            <w:r>
+              <w:rPr>
+                <w:b/>
+                <w:bCs/>
+                <w:lang w:val="en-US"/>
+              </w:rPr>
+              <w:t>Pre-conditions</w:t>
+            </w:r>
+          </w:p>
+        </w:tc>
+        <w:tc>
+          <w:tcPr>
+            <w:tcW w:w="8224" w:type="dxa"/>
+          </w:tcPr>
+          <w:p>
+            <w:pPr>
+              <w:rPr>
+                <w:lang w:val="en-US"/>
+              </w:rPr>
+            </w:pPr>
+            <w:r>
+              <w:rPr>
+                <w:lang w:val="en-US"/>
+              </w:rPr>
+              <w:t xml:space="preserve">1. </w:t>
+            </w:r>
+            <w:r>
+              <w:rPr>
+                <w:color w:val="943634" w:themeColor="accent2" w:themeShade="BF"/>
+                <w:lang w:val="en-US"/>
+              </w:rPr>
+              <w:t xml:space="preserve">Is there any initial state to respect here? </w:t>
+            </w:r>
+            <w:r>
+              <w:rPr>
+                <w:i/>
+                <w:iCs/>
+                <w:lang w:val="en-US"/>
+              </w:rPr>
+              <w:t>(initial system state)</w:t>
+            </w:r>
+          </w:p>
+          <w:p>
+            <w:pPr>
+              <w:rPr>
+                <w:lang w:val="en-US"/>
+              </w:rPr>
+            </w:pPr>
+            <w:r>
+              <w:rPr>
+                <w:lang w:val="en-US"/>
+              </w:rPr>
+              <w:t xml:space="preserve">2. The </w:t>
+            </w:r>
+            <w:r>
+              <w:rPr>
+                <w:lang w:val="en-US"/>
+              </w:rPr>
+              <w:t xml:space="preserve">new location is a valid string type. </w:t>
+            </w:r>
+            <w:r>
+              <w:rPr>
+                <w:i/>
+                <w:iCs/>
+                <w:lang w:val="en-US"/>
+              </w:rPr>
+              <w:t>(input)</w:t>
+            </w:r>
+          </w:p>
+        </w:tc>
+      </w:tr>
+      <w:tr>
+        <w:tc>
+          <w:tcPr>
+            <w:tcW w:w="1668" w:type="dxa"/>
+          </w:tcPr>
+          <w:p>
+            <w:pPr>
+              <w:rPr>
+                <w:b/>
+                <w:bCs/>
+                <w:lang w:val="en-US"/>
+              </w:rPr>
+            </w:pPr>
+            <w:r>
+              <w:rPr>
+                <w:b/>
+                <w:bCs/>
+                <w:lang w:val="en-US"/>
+              </w:rPr>
+              <w:t>Post-conditions</w:t>
+            </w:r>
+          </w:p>
+        </w:tc>
+        <w:tc>
+          <w:tcPr>
+            <w:tcW w:w="8224" w:type="dxa"/>
+          </w:tcPr>
+          <w:p>
+            <w:pPr>
+              <w:rPr>
+                <w:lang w:val="en-US"/>
+              </w:rPr>
+            </w:pPr>
+            <w:r>
+              <w:rPr>
+                <w:lang w:val="en-US"/>
+              </w:rPr>
+              <w:t xml:space="preserve">1. The </w:t>
+            </w:r>
+            <w:r>
+              <w:rPr>
+                <w:lang w:val="en-US"/>
+              </w:rPr>
+              <w:t>user’s location is updated with the input</w:t>
+            </w:r>
+            <w:r>
+              <w:rPr>
+                <w:lang w:val="en-US"/>
+              </w:rPr>
+              <w:t xml:space="preserve">. </w:t>
+            </w:r>
+            <w:r>
+              <w:rPr>
+                <w:i/>
+                <w:iCs/>
+                <w:lang w:val="en-US"/>
+              </w:rPr>
+              <w:t>(final system state)</w:t>
+            </w:r>
+          </w:p>
+        </w:tc>
+      </w:tr>
+      <w:tr>
+        <w:tc>
+          <w:tcPr>
+            <w:tcW w:w="1668" w:type="dxa"/>
+          </w:tcPr>
+          <w:p>
+            <w:pPr>
+              <w:rPr>
+                <w:b/>
+                <w:bCs/>
+                <w:lang w:val="en-US"/>
+              </w:rPr>
+            </w:pPr>
+            <w:r>
+              <w:rPr>
+                <w:b/>
+                <w:bCs/>
+                <w:lang w:val="en-US"/>
+              </w:rPr>
+              <w:t>Steps</w:t>
+            </w:r>
+          </w:p>
+        </w:tc>
+        <w:tc>
+          <w:tcPr>
+            <w:tcW w:w="8224" w:type="dxa"/>
+          </w:tcPr>
+          <w:p>
+            <w:pPr>
+              <w:rPr>
+                <w:lang w:val="en-US"/>
+              </w:rPr>
+            </w:pPr>
+            <w:r>
+              <w:rPr>
+                <w:lang w:val="en-US"/>
+              </w:rPr>
+              <w:t>----------------------------------------------------</w:t>
+            </w:r>
+          </w:p>
+        </w:tc>
+      </w:tr>
+      <w:tr>
+        <w:tc>
+          <w:tcPr>
+            <w:tcW w:w="1668" w:type="dxa"/>
+          </w:tcPr>
+          <w:p>
+            <w:pPr>
+              <w:rPr>
+                <w:b/>
+                <w:bCs/>
+                <w:lang w:val="en-US"/>
+              </w:rPr>
+            </w:pPr>
+            <w:r>
+              <w:rPr>
+                <w:b/>
+                <w:bCs/>
+                <w:lang w:val="en-US"/>
+              </w:rPr>
+              <w:t xml:space="preserve">Exceptions </w:t>
+            </w:r>
+          </w:p>
+        </w:tc>
+        <w:tc>
+          <w:tcPr>
+            <w:tcW w:w="8224" w:type="dxa"/>
+          </w:tcPr>
+          <w:p>
+            <w:pPr>
+              <w:rPr>
+                <w:lang w:val="en-US"/>
+              </w:rPr>
+            </w:pPr>
+            <w:r>
+              <w:rPr>
+                <w:lang w:val="en-US"/>
+              </w:rPr>
+              <w:t>(</w:t>
+            </w:r>
+            <w:r>
+              <w:rPr>
+                <w:lang w:val="en-US"/>
+              </w:rPr>
+              <w:t>unspecified</w:t>
+            </w:r>
+            <w:r>
+              <w:rPr>
+                <w:lang w:val="en-US"/>
+              </w:rPr>
+              <w:t>)</w:t>
+            </w:r>
+          </w:p>
+        </w:tc>
+      </w:tr>
+    </w:tbl>
+    <w:p>
+      <w:pPr>
+        <w:rPr>
+          <w:lang w:val="en-US"/>
+        </w:rPr>
+      </w:pPr>
+    </w:p>
+    <w:tbl>
+      <w:tblPr>
+        <w:tblStyle w:val="Tabelacomgrelha"/>
+        <w:tblW w:w="0" w:type="auto"/>
+        <w:tblLook w:val="04A0" w:firstRow="1" w:lastRow="0" w:firstColumn="1" w:lastColumn="0" w:noHBand="0" w:noVBand="1"/>
+      </w:tblPr>
+      <w:tblGrid>
+        <w:gridCol w:w="1660"/>
+        <w:gridCol w:w="8082"/>
+      </w:tblGrid>
+      <w:tr>
+        <w:tc>
+          <w:tcPr>
+            <w:tcW w:w="1668" w:type="dxa"/>
+          </w:tcPr>
+          <w:p>
+            <w:pPr>
+              <w:rPr>
+                <w:b/>
+                <w:bCs/>
+                <w:lang w:val="en-US"/>
+              </w:rPr>
+            </w:pPr>
+            <w:r>
+              <w:rPr>
+                <w:b/>
+                <w:bCs/>
+                <w:lang w:val="en-US"/>
+              </w:rPr>
+              <w:t>Scenario</w:t>
+            </w:r>
+          </w:p>
+        </w:tc>
+        <w:tc>
+          <w:tcPr>
+            <w:tcW w:w="8224" w:type="dxa"/>
+          </w:tcPr>
+          <w:p>
+            <w:pPr>
+              <w:rPr>
+                <w:b/>
+                <w:bCs/>
+                <w:lang w:val="en-US"/>
+              </w:rPr>
+            </w:pPr>
+            <w:r>
+              <w:rPr>
+                <w:b/>
+                <w:bCs/>
+                <w:lang w:val="en-US"/>
+              </w:rPr>
+              <w:t>Check Average Distance between Users in the network</w:t>
+            </w:r>
+          </w:p>
+        </w:tc>
+      </w:tr>
+      <w:tr>
+        <w:tc>
+          <w:tcPr>
+            <w:tcW w:w="1668" w:type="dxa"/>
+          </w:tcPr>
+          <w:p>
+            <w:pPr>
+              <w:rPr>
+                <w:b/>
+                <w:bCs/>
+                <w:lang w:val="en-US"/>
+              </w:rPr>
+            </w:pPr>
+            <w:r>
+              <w:rPr>
+                <w:b/>
+                <w:bCs/>
+                <w:lang w:val="en-US"/>
+              </w:rPr>
+              <w:t>Description</w:t>
+            </w:r>
+          </w:p>
+        </w:tc>
+        <w:tc>
+          <w:tcPr>
+            <w:tcW w:w="8224" w:type="dxa"/>
+          </w:tcPr>
+          <w:p>
+            <w:pPr>
+              <w:rPr>
+                <w:lang w:val="en-US"/>
+              </w:rPr>
+            </w:pPr>
+            <w:r>
+              <w:rPr>
+                <w:lang w:val="en-US"/>
+              </w:rPr>
+              <w:t>Scenario where the system is requested to check the average distance between all the existing users.</w:t>
+            </w:r>
+          </w:p>
+        </w:tc>
+      </w:tr>
+      <w:tr>
+        <w:tc>
+          <w:tcPr>
+            <w:tcW w:w="1668" w:type="dxa"/>
+          </w:tcPr>
+          <w:p>
+            <w:pPr>
+              <w:rPr>
+                <w:b/>
+                <w:bCs/>
+                <w:lang w:val="en-US"/>
+              </w:rPr>
+            </w:pPr>
+            <w:r>
+              <w:rPr>
+                <w:b/>
+                <w:bCs/>
+                <w:lang w:val="en-US"/>
+              </w:rPr>
+              <w:t>Pre-conditions</w:t>
+            </w:r>
+          </w:p>
+        </w:tc>
+        <w:tc>
+          <w:tcPr>
+            <w:tcW w:w="8224" w:type="dxa"/>
+          </w:tcPr>
+          <w:p>
+            <w:pPr>
+              <w:rPr>
+                <w:lang w:val="en-US"/>
+              </w:rPr>
+            </w:pPr>
+            <w:r>
+              <w:rPr>
+                <w:lang w:val="en-US"/>
+              </w:rPr>
+              <w:t xml:space="preserve">1. The </w:t>
+            </w:r>
+            <w:r>
+              <w:rPr>
+                <w:lang w:val="en-US"/>
+              </w:rPr>
+              <w:t>network’s set of users isn’t null or empty</w:t>
+            </w:r>
+            <w:r>
+              <w:rPr>
+                <w:lang w:val="en-US"/>
+              </w:rPr>
+              <w:t xml:space="preserve">. </w:t>
+            </w:r>
+            <w:r>
+              <w:rPr>
+                <w:i/>
+                <w:iCs/>
+                <w:lang w:val="en-US"/>
+              </w:rPr>
+              <w:t>(initial system state)</w:t>
+            </w:r>
+            <w:r>
+              <w:rPr>
+                <w:i/>
+                <w:iCs/>
+                <w:lang w:val="en-US"/>
+              </w:rPr>
+              <w:t xml:space="preserve"> </w:t>
+            </w:r>
+            <w:r>
+              <w:rPr>
+                <w:iCs/>
+                <w:color w:val="943634" w:themeColor="accent2" w:themeShade="BF"/>
+                <w:lang w:val="en-US"/>
+              </w:rPr>
+              <w:t>SHOULD WE ALLOW IT TO BE EMPTY?</w:t>
+            </w:r>
+          </w:p>
+        </w:tc>
+      </w:tr>
+      <w:tr>
+        <w:tc>
+          <w:tcPr>
+            <w:tcW w:w="1668" w:type="dxa"/>
+          </w:tcPr>
+          <w:p>
+            <w:pPr>
+              <w:rPr>
+                <w:b/>
+                <w:bCs/>
+                <w:lang w:val="en-US"/>
+              </w:rPr>
+            </w:pPr>
+            <w:r>
+              <w:rPr>
+                <w:b/>
+                <w:bCs/>
+                <w:lang w:val="en-US"/>
+              </w:rPr>
+              <w:t>Post-conditions</w:t>
+            </w:r>
+          </w:p>
+        </w:tc>
+        <w:tc>
+          <w:tcPr>
+            <w:tcW w:w="8224" w:type="dxa"/>
+          </w:tcPr>
+          <w:p>
+            <w:pPr>
+              <w:rPr>
+                <w:lang w:val="en-US"/>
+              </w:rPr>
+            </w:pPr>
+            <w:r>
+              <w:rPr>
+                <w:lang w:val="en-US"/>
+              </w:rPr>
+              <w:t xml:space="preserve">1. </w:t>
+            </w:r>
+            <w:r>
+              <w:rPr>
+                <w:lang w:val="en-US"/>
+              </w:rPr>
+              <w:t xml:space="preserve">The </w:t>
+            </w:r>
+            <w:r>
+              <w:rPr>
+                <w:lang w:val="en-US"/>
+              </w:rPr>
+              <w:t>average distance between users</w:t>
+            </w:r>
+            <w:r>
+              <w:rPr>
+                <w:lang w:val="en-US"/>
+              </w:rPr>
+              <w:t xml:space="preserve"> is bigger or equal to zero (in </w:t>
+            </w:r>
+            <w:r>
+              <w:rPr>
+                <w:lang w:val="en-US"/>
+              </w:rPr>
+              <w:t>there’s only 1 user</w:t>
+            </w:r>
+            <w:r>
+              <w:rPr>
+                <w:lang w:val="en-US"/>
+              </w:rPr>
+              <w:t xml:space="preserve">), which the system will display. </w:t>
+            </w:r>
+            <w:r>
+              <w:rPr>
+                <w:i/>
+                <w:lang w:val="en-US"/>
+              </w:rPr>
+              <w:t>(output)</w:t>
+            </w:r>
+          </w:p>
+        </w:tc>
+      </w:tr>
+      <w:tr>
+        <w:tc>
+          <w:tcPr>
+            <w:tcW w:w="1668" w:type="dxa"/>
+          </w:tcPr>
+          <w:p>
+            <w:pPr>
+              <w:rPr>
+                <w:b/>
+                <w:bCs/>
+                <w:lang w:val="en-US"/>
+              </w:rPr>
+            </w:pPr>
+            <w:r>
+              <w:rPr>
+                <w:b/>
+                <w:bCs/>
+                <w:lang w:val="en-US"/>
+              </w:rPr>
+              <w:t>Steps</w:t>
+            </w:r>
+          </w:p>
+        </w:tc>
+        <w:tc>
+          <w:tcPr>
+            <w:tcW w:w="8224" w:type="dxa"/>
+          </w:tcPr>
+          <w:p>
+            <w:pPr>
+              <w:rPr>
+                <w:lang w:val="en-US"/>
+              </w:rPr>
+            </w:pPr>
+            <w:r>
+              <w:rPr>
+                <w:lang w:val="en-US"/>
+              </w:rPr>
+              <w:t>--------------------------------------------------</w:t>
+            </w:r>
+          </w:p>
+        </w:tc>
+      </w:tr>
+      <w:tr>
+        <w:tc>
+          <w:tcPr>
+            <w:tcW w:w="1668" w:type="dxa"/>
+          </w:tcPr>
+          <w:p>
+            <w:pPr>
+              <w:rPr>
+                <w:b/>
+                <w:bCs/>
+                <w:lang w:val="en-US"/>
+              </w:rPr>
+            </w:pPr>
+            <w:r>
+              <w:rPr>
+                <w:b/>
+                <w:bCs/>
+                <w:lang w:val="en-US"/>
+              </w:rPr>
+              <w:t xml:space="preserve">Exceptions </w:t>
+            </w:r>
+          </w:p>
+        </w:tc>
+        <w:tc>
+          <w:tcPr>
+            <w:tcW w:w="8224" w:type="dxa"/>
+          </w:tcPr>
+          <w:p>
+            <w:pPr>
+              <w:rPr>
+                <w:color w:val="943634" w:themeColor="accent2" w:themeShade="BF"/>
+                <w:lang w:val="en-US"/>
+              </w:rPr>
+            </w:pPr>
+            <w:r>
+              <w:rPr>
+                <w:lang w:val="en-US"/>
+              </w:rPr>
+              <w:t xml:space="preserve">1. If </w:t>
+            </w:r>
+            <w:r>
+              <w:rPr>
+                <w:lang w:val="en-US"/>
+              </w:rPr>
+              <w:t>no user</w:t>
+            </w:r>
+            <w:r>
+              <w:rPr>
+                <w:lang w:val="en-US"/>
+              </w:rPr>
+              <w:t xml:space="preserve"> has connections – the</w:t>
+            </w:r>
+            <w:r>
+              <w:rPr>
+                <w:lang w:val="en-US"/>
+              </w:rPr>
+              <w:t xml:space="preserve"> average</w:t>
+            </w:r>
+            <w:r>
+              <w:rPr>
+                <w:lang w:val="en-US"/>
+              </w:rPr>
+              <w:t xml:space="preserve"> distance is infinite;</w:t>
+            </w:r>
+            <w:r>
+              <w:rPr>
+                <w:lang w:val="en-US"/>
+              </w:rPr>
+              <w:t xml:space="preserve"> </w:t>
+            </w:r>
+            <w:r>
+              <w:rPr>
+                <w:color w:val="943634" w:themeColor="accent2" w:themeShade="BF"/>
+                <w:lang w:val="en-US"/>
+              </w:rPr>
+              <w:t>DO WE LET IT BE LIKE THIS? How do we calculate in case there are only some users without any connections?</w:t>
+            </w:r>
+          </w:p>
+        </w:tc>
+      </w:tr>
+    </w:tbl>
+    <w:p>
+      <w:pPr>
+        <w:rPr>
+          <w:lang w:val="en-US"/>
+        </w:rPr>
+      </w:pPr>
+    </w:p>
+    <w:p>
+      <w:pPr>
+        <w:rPr>
+          <w:u w:val="single"/>
+          <w:lang w:val="en-US"/>
+        </w:rPr>
+      </w:pPr>
+      <w:bookmarkStart w:id="5" w:name="_GoBack"/>
+      <w:bookmarkEnd w:id="5"/>
+    </w:p>
+    <w:tbl>
+      <w:tblPr>
+        <w:tblStyle w:val="Tabelacomgrelha"/>
+        <w:tblW w:w="0" w:type="auto"/>
+        <w:tblLook w:val="04A0" w:firstRow="1" w:lastRow="0" w:firstColumn="1" w:lastColumn="0" w:noHBand="0" w:noVBand="1"/>
+      </w:tblPr>
+      <w:tblGrid>
+        <w:gridCol w:w="1660"/>
+        <w:gridCol w:w="8082"/>
+      </w:tblGrid>
+      <w:tr>
+        <w:tc>
+          <w:tcPr>
+            <w:tcW w:w="1668" w:type="dxa"/>
+          </w:tcPr>
+          <w:p>
+            <w:pPr>
+              <w:rPr>
+                <w:b/>
+                <w:bCs/>
+                <w:lang w:val="en-US"/>
+              </w:rPr>
+            </w:pPr>
+            <w:r>
+              <w:rPr>
+                <w:b/>
+                <w:bCs/>
+                <w:lang w:val="en-US"/>
+              </w:rPr>
+              <w:t>Scenario</w:t>
+            </w:r>
+          </w:p>
+        </w:tc>
+        <w:tc>
+          <w:tcPr>
+            <w:tcW w:w="8224" w:type="dxa"/>
+          </w:tcPr>
+          <w:p>
+            <w:pPr>
+              <w:rPr>
+                <w:b/>
+                <w:bCs/>
+                <w:lang w:val="en-US"/>
+              </w:rPr>
+            </w:pPr>
+            <w:r>
+              <w:rPr>
+                <w:b/>
+                <w:bCs/>
+                <w:lang w:val="en-US"/>
+              </w:rPr>
+              <w:t>Check User with the most connections</w:t>
+            </w:r>
+          </w:p>
+        </w:tc>
+      </w:tr>
+      <w:tr>
+        <w:tc>
+          <w:tcPr>
+            <w:tcW w:w="1668" w:type="dxa"/>
+          </w:tcPr>
+          <w:p>
+            <w:pPr>
+              <w:rPr>
+                <w:b/>
+                <w:bCs/>
+                <w:lang w:val="en-US"/>
+              </w:rPr>
+            </w:pPr>
+            <w:r>
+              <w:rPr>
+                <w:b/>
+                <w:bCs/>
+                <w:lang w:val="en-US"/>
+              </w:rPr>
+              <w:t>Description</w:t>
+            </w:r>
+          </w:p>
+        </w:tc>
+        <w:tc>
+          <w:tcPr>
+            <w:tcW w:w="8224" w:type="dxa"/>
+          </w:tcPr>
+          <w:p>
+            <w:pPr>
+              <w:rPr>
+                <w:lang w:val="en-US"/>
+              </w:rPr>
+            </w:pPr>
+            <w:r>
+              <w:rPr>
+                <w:lang w:val="en-US"/>
+              </w:rPr>
+              <w:t>Scenario where the system is requested to check which existing user has the most connections. In case of draw, returns all the ones with the most connections.</w:t>
+            </w:r>
+          </w:p>
+        </w:tc>
+      </w:tr>
+      <w:tr>
+        <w:tc>
+          <w:tcPr>
+            <w:tcW w:w="1668" w:type="dxa"/>
+          </w:tcPr>
+          <w:p>
+            <w:pPr>
+              <w:rPr>
+                <w:b/>
+                <w:bCs/>
+                <w:lang w:val="en-US"/>
+              </w:rPr>
+            </w:pPr>
+            <w:r>
+              <w:rPr>
+                <w:b/>
+                <w:bCs/>
+                <w:lang w:val="en-US"/>
+              </w:rPr>
+              <w:t>Pre-conditions</w:t>
+            </w:r>
+          </w:p>
+        </w:tc>
+        <w:tc>
+          <w:tcPr>
+            <w:tcW w:w="8224" w:type="dxa"/>
+          </w:tcPr>
+          <w:p>
+            <w:pPr>
+              <w:rPr>
+                <w:lang w:val="en-US"/>
+              </w:rPr>
+            </w:pPr>
+            <w:r>
+              <w:rPr>
+                <w:lang w:val="en-US"/>
+              </w:rPr>
+              <w:t xml:space="preserve">1. </w:t>
+            </w:r>
+            <w:r>
+              <w:rPr>
+                <w:lang w:val="en-US"/>
+              </w:rPr>
+              <w:t xml:space="preserve">The </w:t>
+            </w:r>
+            <w:r>
+              <w:rPr>
+                <w:lang w:val="en-US"/>
+              </w:rPr>
+              <w:t>network’s set of users isn’t null or empty</w:t>
+            </w:r>
+            <w:r>
+              <w:rPr>
+                <w:lang w:val="en-US"/>
+              </w:rPr>
+              <w:t>.</w:t>
+            </w:r>
+            <w:r>
+              <w:rPr>
+                <w:lang w:val="en-US"/>
+              </w:rPr>
+              <w:t xml:space="preserve"> </w:t>
+            </w:r>
+            <w:r>
+              <w:rPr>
+                <w:i/>
+                <w:iCs/>
+                <w:lang w:val="en-US"/>
+              </w:rPr>
+              <w:t>(initial system state)</w:t>
+            </w:r>
+            <w:r>
+              <w:rPr>
+                <w:i/>
+                <w:iCs/>
+                <w:lang w:val="en-US"/>
+              </w:rPr>
+              <w:t xml:space="preserve"> </w:t>
+            </w:r>
+            <w:r>
+              <w:rPr>
+                <w:iCs/>
+                <w:color w:val="943634" w:themeColor="accent2" w:themeShade="BF"/>
+                <w:lang w:val="en-US"/>
+              </w:rPr>
+              <w:t>SHOULD WE ALLOW IT TO BE EMPTY?</w:t>
+            </w:r>
+          </w:p>
+        </w:tc>
+      </w:tr>
+      <w:tr>
+        <w:tc>
+          <w:tcPr>
+            <w:tcW w:w="1668" w:type="dxa"/>
+          </w:tcPr>
+          <w:p>
+            <w:pPr>
+              <w:rPr>
+                <w:b/>
+                <w:bCs/>
+                <w:lang w:val="en-US"/>
+              </w:rPr>
+            </w:pPr>
+            <w:r>
+              <w:rPr>
+                <w:b/>
+                <w:bCs/>
+                <w:lang w:val="en-US"/>
+              </w:rPr>
+              <w:t>Post-conditions</w:t>
+            </w:r>
+          </w:p>
+        </w:tc>
+        <w:tc>
+          <w:tcPr>
+            <w:tcW w:w="8224" w:type="dxa"/>
+          </w:tcPr>
+          <w:p>
+            <w:pPr>
+              <w:rPr>
+                <w:lang w:val="en-US"/>
+              </w:rPr>
+            </w:pPr>
+            <w:r>
+              <w:rPr>
+                <w:lang w:val="en-US"/>
+              </w:rPr>
+              <w:t xml:space="preserve">1. </w:t>
+            </w:r>
+            <w:r>
+              <w:rPr>
+                <w:lang w:val="en-US"/>
+              </w:rPr>
+              <w:t xml:space="preserve">The </w:t>
+            </w:r>
+            <w:r>
+              <w:rPr>
+                <w:lang w:val="en-US"/>
+              </w:rPr>
+              <w:t xml:space="preserve">system displays the Person or set of People that have the most connections in the system. </w:t>
+            </w:r>
+            <w:r>
+              <w:rPr>
+                <w:i/>
+                <w:lang w:val="en-US"/>
+              </w:rPr>
+              <w:t>(output)</w:t>
+            </w:r>
+          </w:p>
+        </w:tc>
+      </w:tr>
+      <w:tr>
+        <w:tc>
+          <w:tcPr>
+            <w:tcW w:w="1668" w:type="dxa"/>
+          </w:tcPr>
+          <w:p>
+            <w:pPr>
+              <w:rPr>
+                <w:b/>
+                <w:bCs/>
+                <w:lang w:val="en-US"/>
+              </w:rPr>
+            </w:pPr>
+            <w:r>
+              <w:rPr>
+                <w:b/>
+                <w:bCs/>
+                <w:lang w:val="en-US"/>
+              </w:rPr>
+              <w:t>Steps</w:t>
+            </w:r>
+          </w:p>
+        </w:tc>
+        <w:tc>
+          <w:tcPr>
+            <w:tcW w:w="8224" w:type="dxa"/>
+          </w:tcPr>
+          <w:p>
+            <w:pPr>
+              <w:rPr>
+                <w:lang w:val="en-US"/>
+              </w:rPr>
+            </w:pPr>
+            <w:r>
+              <w:rPr>
+                <w:lang w:val="en-US"/>
+              </w:rPr>
+              <w:t>-------------------------------------------------</w:t>
+            </w:r>
+          </w:p>
+        </w:tc>
+      </w:tr>
+      <w:tr>
+        <w:tc>
+          <w:tcPr>
+            <w:tcW w:w="1668" w:type="dxa"/>
+          </w:tcPr>
+          <w:p>
+            <w:pPr>
+              <w:rPr>
+                <w:b/>
+                <w:bCs/>
+                <w:lang w:val="en-US"/>
+              </w:rPr>
+            </w:pPr>
+            <w:r>
+              <w:rPr>
+                <w:b/>
+                <w:bCs/>
+                <w:lang w:val="en-US"/>
+              </w:rPr>
+              <w:t xml:space="preserve">Exceptions </w:t>
+            </w:r>
+          </w:p>
+        </w:tc>
+        <w:tc>
+          <w:tcPr>
+            <w:tcW w:w="8224" w:type="dxa"/>
+          </w:tcPr>
+          <w:p>
+            <w:pPr>
+              <w:rPr>
+                <w:lang w:val="en-US"/>
+              </w:rPr>
+            </w:pPr>
+            <w:r>
+              <w:rPr>
+                <w:lang w:val="en-US"/>
+              </w:rPr>
+              <w:t>(</w:t>
+            </w:r>
+            <w:r>
+              <w:rPr>
+                <w:lang w:val="en-US"/>
+              </w:rPr>
+              <w:t>unspecified</w:t>
+            </w:r>
+            <w:r>
+              <w:rPr>
+                <w:lang w:val="en-US"/>
+              </w:rPr>
+              <w:t>)</w:t>
+            </w:r>
+          </w:p>
+        </w:tc>
+      </w:tr>
+    </w:tbl>
+    <w:p>
+      <w:pPr>
         <w:pStyle w:val="Cabealho2"/>
       </w:pPr>
       <w:bookmarkStart w:id="6" w:name="_Toc435377803"/>
@@ -6954,16 +8813,16 @@
         <w:rPr>
           <w:rStyle w:val="Refdenotaderodap"/>
         </w:rPr>
+        <w:footnoteReference w:id="2"/>
+      </w:r>
+      <w:r>
+        <w:t xml:space="preserve"> </w:t>
+      </w:r>
+      <w:r>
+        <w:rPr>
+          <w:rStyle w:val="Refdenotaderodap"/>
+        </w:rPr>
         <w:footnoteReference w:id="3"/>
-      </w:r>
-      <w:r>
-        <w:t xml:space="preserve"> </w:t>
-      </w:r>
-      <w:r>
-        <w:rPr>
-          <w:rStyle w:val="Refdenotaderodap"/>
-        </w:rPr>
-        <w:footnoteReference w:id="4"/>
       </w:r>
       <w:bookmarkEnd w:id="6"/>
     </w:p>
@@ -7485,7 +9344,7 @@
         <w:rPr>
           <w:rStyle w:val="Refdenotaderodap"/>
         </w:rPr>
-        <w:footnoteReference w:id="5"/>
+        <w:footnoteReference w:id="4"/>
       </w:r>
       <w:bookmarkEnd w:id="8"/>
     </w:p>
@@ -56386,7 +58245,10 @@
         <w:t>Tip</w:t>
       </w:r>
       <w:r>
-        <w:t>: Diagrams can be modeled with Modelio 3.2 to take advantage of the integration with Overture.</w:t>
+        <w:t xml:space="preserve">: </w:t>
+      </w:r>
+      <w:r>
+        <w:t>Some use cases are more general and get divided into their sub-components, like “Edit User Information”, which is divided into the various ways an user can edit his info.</w:t>
       </w:r>
     </w:p>
   </w:footnote>
@@ -56412,7 +58274,15 @@
         <w:t>Tip</w:t>
       </w:r>
       <w:r>
-        <w:t xml:space="preserve">: Coarse grained use cases, representing user goals, were decomposed into fine grained use cases, corresponding to simpler user interactions (to be modeled as operations). </w:t>
+        <w:t xml:space="preserve">: Typically, you may have three kinds of classes, for modeling (i) data </w:t>
+      </w:r>
+      <w:proofErr w:type="gramStart"/>
+      <w:r>
+        <w:t>types ,</w:t>
+      </w:r>
+      <w:proofErr w:type="gramEnd"/>
+      <w:r>
+        <w:t xml:space="preserve"> (i) the system itself and (iii) test cases.</w:t>
       </w:r>
     </w:p>
   </w:footnote>
@@ -56420,6 +58290,10 @@
     <w:p>
       <w:pPr>
         <w:pStyle w:val="Textodenotaderodap"/>
+        <w:rPr>
+          <w:i/>
+          <w:iCs/>
+        </w:rPr>
       </w:pPr>
       <w:r>
         <w:rPr>
@@ -56438,67 +58312,29 @@
         <w:t>Tip</w:t>
       </w:r>
       <w:r>
-        <w:t xml:space="preserve">: Typically, you may have three kinds of classes, for modeling (i) data </w:t>
+        <w:rPr>
+          <w:b/>
+          <w:bCs/>
+        </w:rPr>
+        <w:t>:</w:t>
+      </w:r>
+      <w:r>
+        <w:t xml:space="preserve"> </w:t>
+      </w:r>
+      <w:r>
+        <w:t xml:space="preserve">It is more practical to create the class diagrams in the end of the project, using the export/import features of Overture and Modelio. In the begin of the project, you can simply </w:t>
       </w:r>
       <w:proofErr w:type="gramStart"/>
       <w:r>
-        <w:t>types ,</w:t>
+        <w:t>sketch</w:t>
       </w:r>
       <w:proofErr w:type="gramEnd"/>
       <w:r>
-        <w:t xml:space="preserve"> (i) the system itself and (iii) test cases.</w:t>
+        <w:t xml:space="preserve"> the class structure on paper to organize ideas.</w:t>
       </w:r>
     </w:p>
   </w:footnote>
   <w:footnote w:id="4">
-    <w:p>
-      <w:pPr>
-        <w:pStyle w:val="Textodenotaderodap"/>
-        <w:rPr>
-          <w:i/>
-          <w:iCs/>
-        </w:rPr>
-      </w:pPr>
-      <w:r>
-        <w:rPr>
-          <w:rStyle w:val="Refdenotaderodap"/>
-        </w:rPr>
-        <w:footnoteRef/>
-      </w:r>
-      <w:r>
-        <w:t xml:space="preserve"> </w:t>
-      </w:r>
-      <w:r>
-        <w:rPr>
-          <w:b/>
-          <w:bCs/>
-        </w:rPr>
-        <w:t>Tip</w:t>
-      </w:r>
-      <w:r>
-        <w:rPr>
-          <w:b/>
-          <w:bCs/>
-        </w:rPr>
-        <w:t>:</w:t>
-      </w:r>
-      <w:r>
-        <w:t xml:space="preserve"> </w:t>
-      </w:r>
-      <w:r>
-        <w:t xml:space="preserve">It is more practical to create the class diagrams in the end of the project, using the export/import features of Overture and Modelio. In the begin of the project, you can simply </w:t>
-      </w:r>
-      <w:proofErr w:type="gramStart"/>
-      <w:r>
-        <w:t>sketch</w:t>
-      </w:r>
-      <w:proofErr w:type="gramEnd"/>
-      <w:r>
-        <w:t xml:space="preserve"> the class structure on paper to organize ideas.</w:t>
-      </w:r>
-    </w:p>
-  </w:footnote>
-  <w:footnote w:id="5">
     <w:p>
       <w:pPr>
         <w:pStyle w:val="Textodenotaderodap"/>
@@ -56580,7 +58416,7 @@
           <w:rPr>
             <w:noProof/>
           </w:rPr>
-          <w:t>17</w:t>
+          <w:t>19</w:t>
         </w:r>
         <w:r>
           <w:rPr>
@@ -57930,7 +59766,7 @@
 </file>
 
 <file path=customXml/itemProps1.xml><?xml version="1.0" encoding="utf-8"?>
-<ds:datastoreItem xmlns:ds="http://schemas.openxmlformats.org/officeDocument/2006/customXml" ds:itemID="{2ECDCB5B-07CC-44DA-814A-0DD175E89C10}">
+<ds:datastoreItem xmlns:ds="http://schemas.openxmlformats.org/officeDocument/2006/customXml" ds:itemID="{D0953141-E9F9-4345-8897-49903154D59E}">
   <ds:schemaRefs>
     <ds:schemaRef ds:uri="http://schemas.openxmlformats.org/officeDocument/2006/bibliography"/>
   </ds:schemaRefs>

</xml_diff>